<commit_message>
+ Added results and other related stuff to misc. folder.
</commit_message>
<xml_diff>
--- a/misc/Initial Analysis.docx
+++ b/misc/Initial Analysis.docx
@@ -59,83 +59,42 @@
         <w:pStyle w:val="Heading1"/>
       </w:pPr>
       <w:r>
-        <w:t>Hypothesis #1</w:t>
+        <w:t>Normality</w:t>
       </w:r>
     </w:p>
     <w:p>
-      <w:pPr>
-        <w:pStyle w:val="Heading2"/>
-      </w:pPr>
-      <w:r>
-        <w:t>Chi-Squared</w:t>
-      </w:r>
-      <w:r>
-        <w:t xml:space="preserve"> Test</w:t>
-      </w:r>
-    </w:p>
-    <w:p>
-      <w:r>
-        <w:t xml:space="preserve">A </w:t>
-      </w:r>
-      <w:r>
-        <w:t>Chi-Squared</w:t>
-      </w:r>
-      <w:r>
-        <w:t xml:space="preserve"> test looking at participant responses against the experiment group they were in yielded the result </w:t>
+      <w:r>
+        <w:t>A Shapiro-</w:t>
+      </w:r>
+      <w:proofErr w:type="spellStart"/>
+      <w:r>
+        <w:t>Wilk</w:t>
+      </w:r>
+      <w:proofErr w:type="spellEnd"/>
+      <w:r>
+        <w:t xml:space="preserve"> normality test on the data give us the result </w:t>
       </w:r>
       <w:r>
         <w:rPr>
           <w:b/>
         </w:rPr>
-        <w:t>1.669e-06</w:t>
+        <w:t>1.591e-06</w:t>
       </w:r>
       <w:r>
         <w:t>.</w:t>
       </w:r>
     </w:p>
     <w:p>
-      <w:pPr>
-        <w:pStyle w:val="Heading2"/>
-      </w:pPr>
-      <w:r>
-        <w:t>Kruskal-Wallis</w:t>
-      </w:r>
-      <w:r>
-        <w:t xml:space="preserve"> Test</w:t>
-      </w:r>
-    </w:p>
-    <w:p>
-      <w:r>
-        <w:t xml:space="preserve">A Kruskal-Wallis test on this data yielded the result </w:t>
-      </w:r>
-      <w:r>
-        <w:rPr>
-          <w:b/>
-        </w:rPr>
-        <w:t>1.486e-06</w:t>
-      </w:r>
-      <w:r>
-        <w:t>.</w:t>
-      </w:r>
-    </w:p>
-    <w:p>
-      <w:pPr>
-        <w:pStyle w:val="Heading2"/>
-        <w:keepNext/>
-      </w:pPr>
-      <w:r>
-        <w:t>Box Plot</w:t>
-      </w:r>
       <w:r>
         <w:rPr>
           <w:noProof/>
           <w:lang w:eastAsia="en-GB"/>
         </w:rPr>
         <w:drawing>
-          <wp:inline distT="0" distB="0" distL="0" distR="0" wp14:anchorId="3D2F2F27" wp14:editId="5630CF45">
+          <wp:inline distT="0" distB="0" distL="0" distR="0">
             <wp:extent cx="6645910" cy="3690620"/>
             <wp:effectExtent l="0" t="0" r="2540" b="5080"/>
-            <wp:docPr id="1" name="Picture 1"/>
+            <wp:docPr id="6" name="Picture 6"/>
             <wp:cNvGraphicFramePr>
               <a:graphicFrameLocks xmlns:a="http://schemas.openxmlformats.org/drawingml/2006/main" noChangeAspect="1"/>
             </wp:cNvGraphicFramePr>
@@ -176,862 +135,38 @@
     </w:p>
     <w:p>
       <w:pPr>
-        <w:pStyle w:val="Caption"/>
-      </w:pPr>
-      <w:r>
-        <w:t xml:space="preserve">Figure </w:t>
-      </w:r>
-      <w:r>
-        <w:fldChar w:fldCharType="begin"/>
-      </w:r>
-      <w:r>
-        <w:instrText xml:space="preserve"> SEQ Figure \* ARABIC </w:instrText>
-      </w:r>
-      <w:r>
-        <w:fldChar w:fldCharType="separate"/>
-      </w:r>
-      <w:r>
-        <w:rPr>
-          <w:noProof/>
-        </w:rPr>
-        <w:t>1</w:t>
-      </w:r>
-      <w:r>
-        <w:rPr>
-          <w:noProof/>
-        </w:rPr>
-        <w:fldChar w:fldCharType="end"/>
+        <w:pStyle w:val="Heading1"/>
+      </w:pPr>
+      <w:r>
+        <w:t>Hypothesis #1</w:t>
       </w:r>
     </w:p>
     <w:p>
-      <w:r>
-        <w:t>One of the conclusions that can be drawn from the above plot is that participants in each group behaved fairly similarly. In each case there were people who shared lots of data as well as people who shared very little</w:t>
-      </w:r>
-      <w:r>
-        <w:t>.</w:t>
-      </w:r>
-      <w:r>
-        <w:br/>
-        <w:t>It is surprising to note that, from looking at the data, people were more willing to share when they were placed in group 2. This goes against what we originally anticipated – that those placed in group 1 (Social Networks &amp; Health) would share more.</w:t>
+      <w:pPr>
+        <w:pStyle w:val="Heading2"/>
+      </w:pPr>
+      <w:r>
+        <w:t>Chi-Squared</w:t>
+      </w:r>
+      <w:r>
+        <w:t xml:space="preserve"> Test</w:t>
       </w:r>
     </w:p>
     <w:p>
-      <w:pPr>
-        <w:pStyle w:val="Heading2"/>
-      </w:pPr>
-    </w:p>
-    <w:p>
-      <w:pPr>
-        <w:pStyle w:val="Heading2"/>
-      </w:pPr>
-      <w:r>
-        <w:lastRenderedPageBreak/>
-        <w:t>Paired T-Test</w:t>
-      </w:r>
-    </w:p>
-    <w:tbl>
-      <w:tblPr>
-        <w:tblStyle w:val="PlainTable1"/>
-        <w:tblW w:w="0" w:type="auto"/>
-        <w:tblLook w:val="04A0" w:firstRow="1" w:lastRow="0" w:firstColumn="1" w:lastColumn="0" w:noHBand="0" w:noVBand="1"/>
-      </w:tblPr>
-      <w:tblGrid>
-        <w:gridCol w:w="1495"/>
-        <w:gridCol w:w="1496"/>
-        <w:gridCol w:w="1496"/>
-        <w:gridCol w:w="1496"/>
-        <w:gridCol w:w="1487"/>
-        <w:gridCol w:w="1490"/>
-        <w:gridCol w:w="1496"/>
-      </w:tblGrid>
-      <w:tr>
-        <w:trPr>
-          <w:cnfStyle w:val="100000000000" w:firstRow="1" w:lastRow="0" w:firstColumn="0" w:lastColumn="0" w:oddVBand="0" w:evenVBand="0" w:oddHBand="0" w:evenHBand="0" w:firstRowFirstColumn="0" w:firstRowLastColumn="0" w:lastRowFirstColumn="0" w:lastRowLastColumn="0"/>
-          <w:trHeight w:val="567"/>
-        </w:trPr>
-        <w:tc>
-          <w:tcPr>
-            <w:cnfStyle w:val="001000000000" w:firstRow="0" w:lastRow="0" w:firstColumn="1" w:lastColumn="0" w:oddVBand="0" w:evenVBand="0" w:oddHBand="0" w:evenHBand="0" w:firstRowFirstColumn="0" w:firstRowLastColumn="0" w:lastRowFirstColumn="0" w:lastRowLastColumn="0"/>
-            <w:tcW w:w="1526" w:type="dxa"/>
-            <w:vAlign w:val="center"/>
-          </w:tcPr>
-          <w:p>
-            <w:pPr>
-              <w:jc w:val="center"/>
-            </w:pPr>
-          </w:p>
-        </w:tc>
-        <w:tc>
-          <w:tcPr>
-            <w:tcW w:w="1526" w:type="dxa"/>
-            <w:vAlign w:val="center"/>
-          </w:tcPr>
-          <w:p>
-            <w:pPr>
-              <w:jc w:val="center"/>
-              <w:cnfStyle w:val="100000000000" w:firstRow="1" w:lastRow="0" w:firstColumn="0" w:lastColumn="0" w:oddVBand="0" w:evenVBand="0" w:oddHBand="0" w:evenHBand="0" w:firstRowFirstColumn="0" w:firstRowLastColumn="0" w:lastRowFirstColumn="0" w:lastRowLastColumn="0"/>
-            </w:pPr>
-            <w:r>
-              <w:t>Check-In</w:t>
-            </w:r>
-          </w:p>
-        </w:tc>
-        <w:tc>
-          <w:tcPr>
-            <w:tcW w:w="1526" w:type="dxa"/>
-            <w:vAlign w:val="center"/>
-          </w:tcPr>
-          <w:p>
-            <w:pPr>
-              <w:jc w:val="center"/>
-              <w:cnfStyle w:val="100000000000" w:firstRow="1" w:lastRow="0" w:firstColumn="0" w:lastColumn="0" w:oddVBand="0" w:evenVBand="0" w:oddHBand="0" w:evenHBand="0" w:firstRowFirstColumn="0" w:firstRowLastColumn="0" w:lastRowFirstColumn="0" w:lastRowLastColumn="0"/>
-            </w:pPr>
-            <w:r>
-              <w:t>Friend</w:t>
-            </w:r>
-          </w:p>
-        </w:tc>
-        <w:tc>
-          <w:tcPr>
-            <w:tcW w:w="1526" w:type="dxa"/>
-            <w:vAlign w:val="center"/>
-          </w:tcPr>
-          <w:p>
-            <w:pPr>
-              <w:jc w:val="center"/>
-              <w:cnfStyle w:val="100000000000" w:firstRow="1" w:lastRow="0" w:firstColumn="0" w:lastColumn="0" w:oddVBand="0" w:evenVBand="0" w:oddHBand="0" w:evenHBand="0" w:firstRowFirstColumn="0" w:firstRowLastColumn="0" w:lastRowFirstColumn="0" w:lastRowLastColumn="0"/>
-            </w:pPr>
-            <w:r>
-              <w:t>Like / Interest</w:t>
-            </w:r>
-          </w:p>
-        </w:tc>
-        <w:tc>
-          <w:tcPr>
-            <w:tcW w:w="1526" w:type="dxa"/>
-            <w:vAlign w:val="center"/>
-          </w:tcPr>
-          <w:p>
-            <w:pPr>
-              <w:jc w:val="center"/>
-              <w:cnfStyle w:val="100000000000" w:firstRow="1" w:lastRow="0" w:firstColumn="0" w:lastColumn="0" w:oddVBand="0" w:evenVBand="0" w:oddHBand="0" w:evenHBand="0" w:firstRowFirstColumn="0" w:firstRowLastColumn="0" w:lastRowFirstColumn="0" w:lastRowLastColumn="0"/>
-            </w:pPr>
-            <w:r>
-              <w:t>Photo</w:t>
-            </w:r>
-          </w:p>
-        </w:tc>
-        <w:tc>
-          <w:tcPr>
-            <w:tcW w:w="1526" w:type="dxa"/>
-            <w:vAlign w:val="center"/>
-          </w:tcPr>
-          <w:p>
-            <w:pPr>
-              <w:jc w:val="center"/>
-              <w:cnfStyle w:val="100000000000" w:firstRow="1" w:lastRow="0" w:firstColumn="0" w:lastColumn="0" w:oddVBand="0" w:evenVBand="0" w:oddHBand="0" w:evenHBand="0" w:firstRowFirstColumn="0" w:firstRowLastColumn="0" w:lastRowFirstColumn="0" w:lastRowLastColumn="0"/>
-            </w:pPr>
-            <w:r>
-              <w:t>Photo Album</w:t>
-            </w:r>
-          </w:p>
-        </w:tc>
-        <w:tc>
-          <w:tcPr>
-            <w:tcW w:w="1526" w:type="dxa"/>
-            <w:vAlign w:val="center"/>
-          </w:tcPr>
-          <w:p>
-            <w:pPr>
-              <w:jc w:val="center"/>
-              <w:cnfStyle w:val="100000000000" w:firstRow="1" w:lastRow="0" w:firstColumn="0" w:lastColumn="0" w:oddVBand="0" w:evenVBand="0" w:oddHBand="0" w:evenHBand="0" w:firstRowFirstColumn="0" w:firstRowLastColumn="0" w:lastRowFirstColumn="0" w:lastRowLastColumn="0"/>
-            </w:pPr>
-            <w:r>
-              <w:t>Profile Info</w:t>
-            </w:r>
-          </w:p>
-        </w:tc>
-      </w:tr>
-      <w:tr>
-        <w:trPr>
-          <w:cnfStyle w:val="000000100000" w:firstRow="0" w:lastRow="0" w:firstColumn="0" w:lastColumn="0" w:oddVBand="0" w:evenVBand="0" w:oddHBand="1" w:evenHBand="0" w:firstRowFirstColumn="0" w:firstRowLastColumn="0" w:lastRowFirstColumn="0" w:lastRowLastColumn="0"/>
-          <w:trHeight w:val="567"/>
-        </w:trPr>
-        <w:tc>
-          <w:tcPr>
-            <w:cnfStyle w:val="001000000000" w:firstRow="0" w:lastRow="0" w:firstColumn="1" w:lastColumn="0" w:oddVBand="0" w:evenVBand="0" w:oddHBand="0" w:evenHBand="0" w:firstRowFirstColumn="0" w:firstRowLastColumn="0" w:lastRowFirstColumn="0" w:lastRowLastColumn="0"/>
-            <w:tcW w:w="1526" w:type="dxa"/>
-            <w:vAlign w:val="center"/>
-          </w:tcPr>
-          <w:p>
-            <w:pPr>
-              <w:jc w:val="center"/>
-            </w:pPr>
-            <w:r>
-              <w:t>Friend</w:t>
-            </w:r>
-          </w:p>
-        </w:tc>
-        <w:tc>
-          <w:tcPr>
-            <w:tcW w:w="1526" w:type="dxa"/>
-            <w:vAlign w:val="center"/>
-          </w:tcPr>
-          <w:p>
-            <w:pPr>
-              <w:cnfStyle w:val="000000100000" w:firstRow="0" w:lastRow="0" w:firstColumn="0" w:lastColumn="0" w:oddVBand="0" w:evenVBand="0" w:oddHBand="1" w:evenHBand="0" w:firstRowFirstColumn="0" w:firstRowLastColumn="0" w:lastRowFirstColumn="0" w:lastRowLastColumn="0"/>
-            </w:pPr>
-            <w:r>
-              <w:t>1.00000</w:t>
-            </w:r>
-          </w:p>
-        </w:tc>
-        <w:tc>
-          <w:tcPr>
-            <w:tcW w:w="1526" w:type="dxa"/>
-            <w:vAlign w:val="center"/>
-          </w:tcPr>
-          <w:p>
-            <w:pPr>
-              <w:cnfStyle w:val="000000100000" w:firstRow="0" w:lastRow="0" w:firstColumn="0" w:lastColumn="0" w:oddVBand="0" w:evenVBand="0" w:oddHBand="1" w:evenHBand="0" w:firstRowFirstColumn="0" w:firstRowLastColumn="0" w:lastRowFirstColumn="0" w:lastRowLastColumn="0"/>
-            </w:pPr>
-            <w:r>
-              <w:t>-</w:t>
-            </w:r>
-          </w:p>
-        </w:tc>
-        <w:tc>
-          <w:tcPr>
-            <w:tcW w:w="1526" w:type="dxa"/>
-            <w:vAlign w:val="center"/>
-          </w:tcPr>
-          <w:p>
-            <w:pPr>
-              <w:cnfStyle w:val="000000100000" w:firstRow="0" w:lastRow="0" w:firstColumn="0" w:lastColumn="0" w:oddVBand="0" w:evenVBand="0" w:oddHBand="1" w:evenHBand="0" w:firstRowFirstColumn="0" w:firstRowLastColumn="0" w:lastRowFirstColumn="0" w:lastRowLastColumn="0"/>
-            </w:pPr>
-            <w:r>
-              <w:t>-</w:t>
-            </w:r>
-          </w:p>
-        </w:tc>
-        <w:tc>
-          <w:tcPr>
-            <w:tcW w:w="1526" w:type="dxa"/>
-            <w:vAlign w:val="center"/>
-          </w:tcPr>
-          <w:p>
-            <w:pPr>
-              <w:cnfStyle w:val="000000100000" w:firstRow="0" w:lastRow="0" w:firstColumn="0" w:lastColumn="0" w:oddVBand="0" w:evenVBand="0" w:oddHBand="1" w:evenHBand="0" w:firstRowFirstColumn="0" w:firstRowLastColumn="0" w:lastRowFirstColumn="0" w:lastRowLastColumn="0"/>
-            </w:pPr>
-            <w:r>
-              <w:t>-</w:t>
-            </w:r>
-          </w:p>
-        </w:tc>
-        <w:tc>
-          <w:tcPr>
-            <w:tcW w:w="1526" w:type="dxa"/>
-            <w:vAlign w:val="center"/>
-          </w:tcPr>
-          <w:p>
-            <w:pPr>
-              <w:cnfStyle w:val="000000100000" w:firstRow="0" w:lastRow="0" w:firstColumn="0" w:lastColumn="0" w:oddVBand="0" w:evenVBand="0" w:oddHBand="1" w:evenHBand="0" w:firstRowFirstColumn="0" w:firstRowLastColumn="0" w:lastRowFirstColumn="0" w:lastRowLastColumn="0"/>
-            </w:pPr>
-            <w:r>
-              <w:t>-</w:t>
-            </w:r>
-          </w:p>
-        </w:tc>
-        <w:tc>
-          <w:tcPr>
-            <w:tcW w:w="1526" w:type="dxa"/>
-            <w:vAlign w:val="center"/>
-          </w:tcPr>
-          <w:p>
-            <w:pPr>
-              <w:cnfStyle w:val="000000100000" w:firstRow="0" w:lastRow="0" w:firstColumn="0" w:lastColumn="0" w:oddVBand="0" w:evenVBand="0" w:oddHBand="1" w:evenHBand="0" w:firstRowFirstColumn="0" w:firstRowLastColumn="0" w:lastRowFirstColumn="0" w:lastRowLastColumn="0"/>
-            </w:pPr>
-            <w:r>
-              <w:t>-</w:t>
-            </w:r>
-          </w:p>
-        </w:tc>
-      </w:tr>
-      <w:tr>
-        <w:trPr>
-          <w:trHeight w:val="567"/>
-        </w:trPr>
-        <w:tc>
-          <w:tcPr>
-            <w:cnfStyle w:val="001000000000" w:firstRow="0" w:lastRow="0" w:firstColumn="1" w:lastColumn="0" w:oddVBand="0" w:evenVBand="0" w:oddHBand="0" w:evenHBand="0" w:firstRowFirstColumn="0" w:firstRowLastColumn="0" w:lastRowFirstColumn="0" w:lastRowLastColumn="0"/>
-            <w:tcW w:w="1526" w:type="dxa"/>
-            <w:vAlign w:val="center"/>
-          </w:tcPr>
-          <w:p>
-            <w:pPr>
-              <w:jc w:val="center"/>
-            </w:pPr>
-            <w:r>
-              <w:t>Like / Interest</w:t>
-            </w:r>
-          </w:p>
-        </w:tc>
-        <w:tc>
-          <w:tcPr>
-            <w:tcW w:w="1526" w:type="dxa"/>
-            <w:vAlign w:val="center"/>
-          </w:tcPr>
-          <w:p>
-            <w:pPr>
-              <w:cnfStyle w:val="000000000000" w:firstRow="0" w:lastRow="0" w:firstColumn="0" w:lastColumn="0" w:oddVBand="0" w:evenVBand="0" w:oddHBand="0" w:evenHBand="0" w:firstRowFirstColumn="0" w:firstRowLastColumn="0" w:lastRowFirstColumn="0" w:lastRowLastColumn="0"/>
-            </w:pPr>
-            <w:r>
-              <w:t>&lt; 2e-16</w:t>
-            </w:r>
-          </w:p>
-        </w:tc>
-        <w:tc>
-          <w:tcPr>
-            <w:tcW w:w="1526" w:type="dxa"/>
-            <w:vAlign w:val="center"/>
-          </w:tcPr>
-          <w:p>
-            <w:pPr>
-              <w:cnfStyle w:val="000000000000" w:firstRow="0" w:lastRow="0" w:firstColumn="0" w:lastColumn="0" w:oddVBand="0" w:evenVBand="0" w:oddHBand="0" w:evenHBand="0" w:firstRowFirstColumn="0" w:firstRowLastColumn="0" w:lastRowFirstColumn="0" w:lastRowLastColumn="0"/>
-            </w:pPr>
-            <w:r>
-              <w:t>&lt; 2e-16</w:t>
-            </w:r>
-          </w:p>
-        </w:tc>
-        <w:tc>
-          <w:tcPr>
-            <w:tcW w:w="1526" w:type="dxa"/>
-            <w:vAlign w:val="center"/>
-          </w:tcPr>
-          <w:p>
-            <w:pPr>
-              <w:cnfStyle w:val="000000000000" w:firstRow="0" w:lastRow="0" w:firstColumn="0" w:lastColumn="0" w:oddVBand="0" w:evenVBand="0" w:oddHBand="0" w:evenHBand="0" w:firstRowFirstColumn="0" w:firstRowLastColumn="0" w:lastRowFirstColumn="0" w:lastRowLastColumn="0"/>
-            </w:pPr>
-            <w:r>
-              <w:t>-</w:t>
-            </w:r>
-          </w:p>
-        </w:tc>
-        <w:tc>
-          <w:tcPr>
-            <w:tcW w:w="1526" w:type="dxa"/>
-            <w:vAlign w:val="center"/>
-          </w:tcPr>
-          <w:p>
-            <w:pPr>
-              <w:cnfStyle w:val="000000000000" w:firstRow="0" w:lastRow="0" w:firstColumn="0" w:lastColumn="0" w:oddVBand="0" w:evenVBand="0" w:oddHBand="0" w:evenHBand="0" w:firstRowFirstColumn="0" w:firstRowLastColumn="0" w:lastRowFirstColumn="0" w:lastRowLastColumn="0"/>
-            </w:pPr>
-            <w:r>
-              <w:t>-</w:t>
-            </w:r>
-          </w:p>
-        </w:tc>
-        <w:tc>
-          <w:tcPr>
-            <w:tcW w:w="1526" w:type="dxa"/>
-            <w:vAlign w:val="center"/>
-          </w:tcPr>
-          <w:p>
-            <w:pPr>
-              <w:cnfStyle w:val="000000000000" w:firstRow="0" w:lastRow="0" w:firstColumn="0" w:lastColumn="0" w:oddVBand="0" w:evenVBand="0" w:oddHBand="0" w:evenHBand="0" w:firstRowFirstColumn="0" w:firstRowLastColumn="0" w:lastRowFirstColumn="0" w:lastRowLastColumn="0"/>
-            </w:pPr>
-            <w:r>
-              <w:t>-</w:t>
-            </w:r>
-          </w:p>
-        </w:tc>
-        <w:tc>
-          <w:tcPr>
-            <w:tcW w:w="1526" w:type="dxa"/>
-            <w:vAlign w:val="center"/>
-          </w:tcPr>
-          <w:p>
-            <w:pPr>
-              <w:cnfStyle w:val="000000000000" w:firstRow="0" w:lastRow="0" w:firstColumn="0" w:lastColumn="0" w:oddVBand="0" w:evenVBand="0" w:oddHBand="0" w:evenHBand="0" w:firstRowFirstColumn="0" w:firstRowLastColumn="0" w:lastRowFirstColumn="0" w:lastRowLastColumn="0"/>
-            </w:pPr>
-            <w:r>
-              <w:t>-</w:t>
-            </w:r>
-          </w:p>
-        </w:tc>
-      </w:tr>
-      <w:tr>
-        <w:trPr>
-          <w:cnfStyle w:val="000000100000" w:firstRow="0" w:lastRow="0" w:firstColumn="0" w:lastColumn="0" w:oddVBand="0" w:evenVBand="0" w:oddHBand="1" w:evenHBand="0" w:firstRowFirstColumn="0" w:firstRowLastColumn="0" w:lastRowFirstColumn="0" w:lastRowLastColumn="0"/>
-          <w:trHeight w:val="567"/>
-        </w:trPr>
-        <w:tc>
-          <w:tcPr>
-            <w:cnfStyle w:val="001000000000" w:firstRow="0" w:lastRow="0" w:firstColumn="1" w:lastColumn="0" w:oddVBand="0" w:evenVBand="0" w:oddHBand="0" w:evenHBand="0" w:firstRowFirstColumn="0" w:firstRowLastColumn="0" w:lastRowFirstColumn="0" w:lastRowLastColumn="0"/>
-            <w:tcW w:w="1526" w:type="dxa"/>
-            <w:vAlign w:val="center"/>
-          </w:tcPr>
-          <w:p>
-            <w:pPr>
-              <w:jc w:val="center"/>
-            </w:pPr>
-            <w:r>
-              <w:t>Photo</w:t>
-            </w:r>
-          </w:p>
-        </w:tc>
-        <w:tc>
-          <w:tcPr>
-            <w:tcW w:w="1526" w:type="dxa"/>
-            <w:vAlign w:val="center"/>
-          </w:tcPr>
-          <w:p>
-            <w:pPr>
-              <w:cnfStyle w:val="000000100000" w:firstRow="0" w:lastRow="0" w:firstColumn="0" w:lastColumn="0" w:oddVBand="0" w:evenVBand="0" w:oddHBand="1" w:evenHBand="0" w:firstRowFirstColumn="0" w:firstRowLastColumn="0" w:lastRowFirstColumn="0" w:lastRowLastColumn="0"/>
-            </w:pPr>
-            <w:r>
-              <w:t>&lt; 2e-16</w:t>
-            </w:r>
-          </w:p>
-        </w:tc>
-        <w:tc>
-          <w:tcPr>
-            <w:tcW w:w="1526" w:type="dxa"/>
-            <w:vAlign w:val="center"/>
-          </w:tcPr>
-          <w:p>
-            <w:pPr>
-              <w:cnfStyle w:val="000000100000" w:firstRow="0" w:lastRow="0" w:firstColumn="0" w:lastColumn="0" w:oddVBand="0" w:evenVBand="0" w:oddHBand="1" w:evenHBand="0" w:firstRowFirstColumn="0" w:firstRowLastColumn="0" w:lastRowFirstColumn="0" w:lastRowLastColumn="0"/>
-            </w:pPr>
-            <w:r>
-              <w:t>&lt; 2e-16</w:t>
-            </w:r>
-          </w:p>
-        </w:tc>
-        <w:tc>
-          <w:tcPr>
-            <w:tcW w:w="1526" w:type="dxa"/>
-            <w:vAlign w:val="center"/>
-          </w:tcPr>
-          <w:p>
-            <w:pPr>
-              <w:cnfStyle w:val="000000100000" w:firstRow="0" w:lastRow="0" w:firstColumn="0" w:lastColumn="0" w:oddVBand="0" w:evenVBand="0" w:oddHBand="1" w:evenHBand="0" w:firstRowFirstColumn="0" w:firstRowLastColumn="0" w:lastRowFirstColumn="0" w:lastRowLastColumn="0"/>
-            </w:pPr>
-            <w:r>
-              <w:t>&lt; 2e-16</w:t>
-            </w:r>
-          </w:p>
-        </w:tc>
-        <w:tc>
-          <w:tcPr>
-            <w:tcW w:w="1526" w:type="dxa"/>
-            <w:vAlign w:val="center"/>
-          </w:tcPr>
-          <w:p>
-            <w:pPr>
-              <w:cnfStyle w:val="000000100000" w:firstRow="0" w:lastRow="0" w:firstColumn="0" w:lastColumn="0" w:oddVBand="0" w:evenVBand="0" w:oddHBand="1" w:evenHBand="0" w:firstRowFirstColumn="0" w:firstRowLastColumn="0" w:lastRowFirstColumn="0" w:lastRowLastColumn="0"/>
-            </w:pPr>
-            <w:r>
-              <w:t>-</w:t>
-            </w:r>
-          </w:p>
-        </w:tc>
-        <w:tc>
-          <w:tcPr>
-            <w:tcW w:w="1526" w:type="dxa"/>
-            <w:vAlign w:val="center"/>
-          </w:tcPr>
-          <w:p>
-            <w:pPr>
-              <w:cnfStyle w:val="000000100000" w:firstRow="0" w:lastRow="0" w:firstColumn="0" w:lastColumn="0" w:oddVBand="0" w:evenVBand="0" w:oddHBand="1" w:evenHBand="0" w:firstRowFirstColumn="0" w:firstRowLastColumn="0" w:lastRowFirstColumn="0" w:lastRowLastColumn="0"/>
-            </w:pPr>
-            <w:r>
-              <w:t>-</w:t>
-            </w:r>
-          </w:p>
-        </w:tc>
-        <w:tc>
-          <w:tcPr>
-            <w:tcW w:w="1526" w:type="dxa"/>
-            <w:vAlign w:val="center"/>
-          </w:tcPr>
-          <w:p>
-            <w:pPr>
-              <w:cnfStyle w:val="000000100000" w:firstRow="0" w:lastRow="0" w:firstColumn="0" w:lastColumn="0" w:oddVBand="0" w:evenVBand="0" w:oddHBand="1" w:evenHBand="0" w:firstRowFirstColumn="0" w:firstRowLastColumn="0" w:lastRowFirstColumn="0" w:lastRowLastColumn="0"/>
-            </w:pPr>
-            <w:r>
-              <w:t>-</w:t>
-            </w:r>
-          </w:p>
-        </w:tc>
-      </w:tr>
-      <w:tr>
-        <w:trPr>
-          <w:trHeight w:val="567"/>
-        </w:trPr>
-        <w:tc>
-          <w:tcPr>
-            <w:cnfStyle w:val="001000000000" w:firstRow="0" w:lastRow="0" w:firstColumn="1" w:lastColumn="0" w:oddVBand="0" w:evenVBand="0" w:oddHBand="0" w:evenHBand="0" w:firstRowFirstColumn="0" w:firstRowLastColumn="0" w:lastRowFirstColumn="0" w:lastRowLastColumn="0"/>
-            <w:tcW w:w="1526" w:type="dxa"/>
-            <w:vAlign w:val="center"/>
-          </w:tcPr>
-          <w:p>
-            <w:pPr>
-              <w:jc w:val="center"/>
-            </w:pPr>
-            <w:r>
-              <w:t>Photo Album</w:t>
-            </w:r>
-          </w:p>
-        </w:tc>
-        <w:tc>
-          <w:tcPr>
-            <w:tcW w:w="1526" w:type="dxa"/>
-            <w:vAlign w:val="center"/>
-          </w:tcPr>
-          <w:p>
-            <w:pPr>
-              <w:cnfStyle w:val="000000000000" w:firstRow="0" w:lastRow="0" w:firstColumn="0" w:lastColumn="0" w:oddVBand="0" w:evenVBand="0" w:oddHBand="0" w:evenHBand="0" w:firstRowFirstColumn="0" w:firstRowLastColumn="0" w:lastRowFirstColumn="0" w:lastRowLastColumn="0"/>
-            </w:pPr>
-            <w:r>
-              <w:t>1.3e-12</w:t>
-            </w:r>
-          </w:p>
-        </w:tc>
-        <w:tc>
-          <w:tcPr>
-            <w:tcW w:w="1526" w:type="dxa"/>
-            <w:vAlign w:val="center"/>
-          </w:tcPr>
-          <w:p>
-            <w:pPr>
-              <w:cnfStyle w:val="000000000000" w:firstRow="0" w:lastRow="0" w:firstColumn="0" w:lastColumn="0" w:oddVBand="0" w:evenVBand="0" w:oddHBand="0" w:evenHBand="0" w:firstRowFirstColumn="0" w:firstRowLastColumn="0" w:lastRowFirstColumn="0" w:lastRowLastColumn="0"/>
-            </w:pPr>
-            <w:r>
-              <w:t>2.5e-16</w:t>
-            </w:r>
-          </w:p>
-        </w:tc>
-        <w:tc>
-          <w:tcPr>
-            <w:tcW w:w="1526" w:type="dxa"/>
-            <w:vAlign w:val="center"/>
-          </w:tcPr>
-          <w:p>
-            <w:pPr>
-              <w:cnfStyle w:val="000000000000" w:firstRow="0" w:lastRow="0" w:firstColumn="0" w:lastColumn="0" w:oddVBand="0" w:evenVBand="0" w:oddHBand="0" w:evenHBand="0" w:firstRowFirstColumn="0" w:firstRowLastColumn="0" w:lastRowFirstColumn="0" w:lastRowLastColumn="0"/>
-            </w:pPr>
-            <w:r>
-              <w:t>&lt; 2e-16</w:t>
-            </w:r>
-          </w:p>
-        </w:tc>
-        <w:tc>
-          <w:tcPr>
-            <w:tcW w:w="1526" w:type="dxa"/>
-            <w:vAlign w:val="center"/>
-          </w:tcPr>
-          <w:p>
-            <w:pPr>
-              <w:cnfStyle w:val="000000000000" w:firstRow="0" w:lastRow="0" w:firstColumn="0" w:lastColumn="0" w:oddVBand="0" w:evenVBand="0" w:oddHBand="0" w:evenHBand="0" w:firstRowFirstColumn="0" w:firstRowLastColumn="0" w:lastRowFirstColumn="0" w:lastRowLastColumn="0"/>
-            </w:pPr>
-            <w:r>
-              <w:t>5.8e-06</w:t>
-            </w:r>
-          </w:p>
-        </w:tc>
-        <w:tc>
-          <w:tcPr>
-            <w:tcW w:w="1526" w:type="dxa"/>
-            <w:vAlign w:val="center"/>
-          </w:tcPr>
-          <w:p>
-            <w:pPr>
-              <w:cnfStyle w:val="000000000000" w:firstRow="0" w:lastRow="0" w:firstColumn="0" w:lastColumn="0" w:oddVBand="0" w:evenVBand="0" w:oddHBand="0" w:evenHBand="0" w:firstRowFirstColumn="0" w:firstRowLastColumn="0" w:lastRowFirstColumn="0" w:lastRowLastColumn="0"/>
-            </w:pPr>
-            <w:r>
-              <w:t>-</w:t>
-            </w:r>
-          </w:p>
-        </w:tc>
-        <w:tc>
-          <w:tcPr>
-            <w:tcW w:w="1526" w:type="dxa"/>
-            <w:vAlign w:val="center"/>
-          </w:tcPr>
-          <w:p>
-            <w:pPr>
-              <w:cnfStyle w:val="000000000000" w:firstRow="0" w:lastRow="0" w:firstColumn="0" w:lastColumn="0" w:oddVBand="0" w:evenVBand="0" w:oddHBand="0" w:evenHBand="0" w:firstRowFirstColumn="0" w:firstRowLastColumn="0" w:lastRowFirstColumn="0" w:lastRowLastColumn="0"/>
-            </w:pPr>
-            <w:r>
-              <w:t>-</w:t>
-            </w:r>
-          </w:p>
-        </w:tc>
-      </w:tr>
-      <w:tr>
-        <w:trPr>
-          <w:cnfStyle w:val="000000100000" w:firstRow="0" w:lastRow="0" w:firstColumn="0" w:lastColumn="0" w:oddVBand="0" w:evenVBand="0" w:oddHBand="1" w:evenHBand="0" w:firstRowFirstColumn="0" w:firstRowLastColumn="0" w:lastRowFirstColumn="0" w:lastRowLastColumn="0"/>
-          <w:trHeight w:val="567"/>
-        </w:trPr>
-        <w:tc>
-          <w:tcPr>
-            <w:cnfStyle w:val="001000000000" w:firstRow="0" w:lastRow="0" w:firstColumn="1" w:lastColumn="0" w:oddVBand="0" w:evenVBand="0" w:oddHBand="0" w:evenHBand="0" w:firstRowFirstColumn="0" w:firstRowLastColumn="0" w:lastRowFirstColumn="0" w:lastRowLastColumn="0"/>
-            <w:tcW w:w="1526" w:type="dxa"/>
-            <w:vAlign w:val="center"/>
-          </w:tcPr>
-          <w:p>
-            <w:pPr>
-              <w:jc w:val="center"/>
-            </w:pPr>
-            <w:r>
-              <w:t>Profile Info</w:t>
-            </w:r>
-          </w:p>
-        </w:tc>
-        <w:tc>
-          <w:tcPr>
-            <w:tcW w:w="1526" w:type="dxa"/>
-            <w:vAlign w:val="center"/>
-          </w:tcPr>
-          <w:p>
-            <w:pPr>
-              <w:cnfStyle w:val="000000100000" w:firstRow="0" w:lastRow="0" w:firstColumn="0" w:lastColumn="0" w:oddVBand="0" w:evenVBand="0" w:oddHBand="1" w:evenHBand="0" w:firstRowFirstColumn="0" w:firstRowLastColumn="0" w:lastRowFirstColumn="0" w:lastRowLastColumn="0"/>
-            </w:pPr>
-            <w:r>
-              <w:t>0.00016</w:t>
-            </w:r>
-          </w:p>
-        </w:tc>
-        <w:tc>
-          <w:tcPr>
-            <w:tcW w:w="1526" w:type="dxa"/>
-            <w:vAlign w:val="center"/>
-          </w:tcPr>
-          <w:p>
-            <w:pPr>
-              <w:cnfStyle w:val="000000100000" w:firstRow="0" w:lastRow="0" w:firstColumn="0" w:lastColumn="0" w:oddVBand="0" w:evenVBand="0" w:oddHBand="1" w:evenHBand="0" w:firstRowFirstColumn="0" w:firstRowLastColumn="0" w:lastRowFirstColumn="0" w:lastRowLastColumn="0"/>
-            </w:pPr>
-            <w:r>
-              <w:t>1.0e-08</w:t>
-            </w:r>
-          </w:p>
-        </w:tc>
-        <w:tc>
-          <w:tcPr>
-            <w:tcW w:w="1526" w:type="dxa"/>
-            <w:vAlign w:val="center"/>
-          </w:tcPr>
-          <w:p>
-            <w:pPr>
-              <w:cnfStyle w:val="000000100000" w:firstRow="0" w:lastRow="0" w:firstColumn="0" w:lastColumn="0" w:oddVBand="0" w:evenVBand="0" w:oddHBand="1" w:evenHBand="0" w:firstRowFirstColumn="0" w:firstRowLastColumn="0" w:lastRowFirstColumn="0" w:lastRowLastColumn="0"/>
-            </w:pPr>
-            <w:r>
-              <w:t>1.8e-13</w:t>
-            </w:r>
-          </w:p>
-        </w:tc>
-        <w:tc>
-          <w:tcPr>
-            <w:tcW w:w="1526" w:type="dxa"/>
-            <w:vAlign w:val="center"/>
-          </w:tcPr>
-          <w:p>
-            <w:pPr>
-              <w:cnfStyle w:val="000000100000" w:firstRow="0" w:lastRow="0" w:firstColumn="0" w:lastColumn="0" w:oddVBand="0" w:evenVBand="0" w:oddHBand="1" w:evenHBand="0" w:firstRowFirstColumn="0" w:firstRowLastColumn="0" w:lastRowFirstColumn="0" w:lastRowLastColumn="0"/>
-            </w:pPr>
-            <w:r>
-              <w:t>&lt; 2e-16</w:t>
-            </w:r>
-          </w:p>
-        </w:tc>
-        <w:tc>
-          <w:tcPr>
-            <w:tcW w:w="1526" w:type="dxa"/>
-            <w:vAlign w:val="center"/>
-          </w:tcPr>
-          <w:p>
-            <w:pPr>
-              <w:cnfStyle w:val="000000100000" w:firstRow="0" w:lastRow="0" w:firstColumn="0" w:lastColumn="0" w:oddVBand="0" w:evenVBand="0" w:oddHBand="1" w:evenHBand="0" w:firstRowFirstColumn="0" w:firstRowLastColumn="0" w:lastRowFirstColumn="0" w:lastRowLastColumn="0"/>
-            </w:pPr>
-            <w:r>
-              <w:t>&lt; 2e-16</w:t>
-            </w:r>
-          </w:p>
-        </w:tc>
-        <w:tc>
-          <w:tcPr>
-            <w:tcW w:w="1526" w:type="dxa"/>
-            <w:vAlign w:val="center"/>
-          </w:tcPr>
-          <w:p>
-            <w:pPr>
-              <w:cnfStyle w:val="000000100000" w:firstRow="0" w:lastRow="0" w:firstColumn="0" w:lastColumn="0" w:oddVBand="0" w:evenVBand="0" w:oddHBand="1" w:evenHBand="0" w:firstRowFirstColumn="0" w:firstRowLastColumn="0" w:lastRowFirstColumn="0" w:lastRowLastColumn="0"/>
-            </w:pPr>
-            <w:r>
-              <w:t>-</w:t>
-            </w:r>
-          </w:p>
-        </w:tc>
-      </w:tr>
-      <w:tr>
-        <w:trPr>
-          <w:trHeight w:val="567"/>
-        </w:trPr>
-        <w:tc>
-          <w:tcPr>
-            <w:cnfStyle w:val="001000000000" w:firstRow="0" w:lastRow="0" w:firstColumn="1" w:lastColumn="0" w:oddVBand="0" w:evenVBand="0" w:oddHBand="0" w:evenHBand="0" w:firstRowFirstColumn="0" w:firstRowLastColumn="0" w:lastRowFirstColumn="0" w:lastRowLastColumn="0"/>
-            <w:tcW w:w="1526" w:type="dxa"/>
-            <w:vAlign w:val="center"/>
-          </w:tcPr>
-          <w:p>
-            <w:pPr>
-              <w:jc w:val="center"/>
-            </w:pPr>
-            <w:r>
-              <w:t>Status Update</w:t>
-            </w:r>
-          </w:p>
-        </w:tc>
-        <w:tc>
-          <w:tcPr>
-            <w:tcW w:w="1526" w:type="dxa"/>
-            <w:vAlign w:val="center"/>
-          </w:tcPr>
-          <w:p>
-            <w:pPr>
-              <w:cnfStyle w:val="000000000000" w:firstRow="0" w:lastRow="0" w:firstColumn="0" w:lastColumn="0" w:oddVBand="0" w:evenVBand="0" w:oddHBand="0" w:evenHBand="0" w:firstRowFirstColumn="0" w:firstRowLastColumn="0" w:lastRowFirstColumn="0" w:lastRowLastColumn="0"/>
-            </w:pPr>
-            <w:r>
-              <w:t>1.00000</w:t>
-            </w:r>
-          </w:p>
-        </w:tc>
-        <w:tc>
-          <w:tcPr>
-            <w:tcW w:w="1526" w:type="dxa"/>
-            <w:vAlign w:val="center"/>
-          </w:tcPr>
-          <w:p>
-            <w:pPr>
-              <w:cnfStyle w:val="000000000000" w:firstRow="0" w:lastRow="0" w:firstColumn="0" w:lastColumn="0" w:oddVBand="0" w:evenVBand="0" w:oddHBand="0" w:evenHBand="0" w:firstRowFirstColumn="0" w:firstRowLastColumn="0" w:lastRowFirstColumn="0" w:lastRowLastColumn="0"/>
-            </w:pPr>
-            <w:r>
-              <w:t>0.57526</w:t>
-            </w:r>
-          </w:p>
-        </w:tc>
-        <w:tc>
-          <w:tcPr>
-            <w:tcW w:w="1526" w:type="dxa"/>
-            <w:vAlign w:val="center"/>
-          </w:tcPr>
-          <w:p>
-            <w:pPr>
-              <w:cnfStyle w:val="000000000000" w:firstRow="0" w:lastRow="0" w:firstColumn="0" w:lastColumn="0" w:oddVBand="0" w:evenVBand="0" w:oddHBand="0" w:evenHBand="0" w:firstRowFirstColumn="0" w:firstRowLastColumn="0" w:lastRowFirstColumn="0" w:lastRowLastColumn="0"/>
-            </w:pPr>
-            <w:r>
-              <w:t>&lt; 2e-16</w:t>
-            </w:r>
-          </w:p>
-        </w:tc>
-        <w:tc>
-          <w:tcPr>
-            <w:tcW w:w="1526" w:type="dxa"/>
-            <w:vAlign w:val="center"/>
-          </w:tcPr>
-          <w:p>
-            <w:pPr>
-              <w:cnfStyle w:val="000000000000" w:firstRow="0" w:lastRow="0" w:firstColumn="0" w:lastColumn="0" w:oddVBand="0" w:evenVBand="0" w:oddHBand="0" w:evenHBand="0" w:firstRowFirstColumn="0" w:firstRowLastColumn="0" w:lastRowFirstColumn="0" w:lastRowLastColumn="0"/>
-            </w:pPr>
-            <w:r>
-              <w:t>&lt; 2e-16</w:t>
-            </w:r>
-          </w:p>
-        </w:tc>
-        <w:tc>
-          <w:tcPr>
-            <w:tcW w:w="1526" w:type="dxa"/>
-            <w:vAlign w:val="center"/>
-          </w:tcPr>
-          <w:p>
-            <w:pPr>
-              <w:cnfStyle w:val="000000000000" w:firstRow="0" w:lastRow="0" w:firstColumn="0" w:lastColumn="0" w:oddVBand="0" w:evenVBand="0" w:oddHBand="0" w:evenHBand="0" w:firstRowFirstColumn="0" w:firstRowLastColumn="0" w:lastRowFirstColumn="0" w:lastRowLastColumn="0"/>
-            </w:pPr>
-            <w:r>
-              <w:t>1.1e-15</w:t>
-            </w:r>
-          </w:p>
-        </w:tc>
-        <w:tc>
-          <w:tcPr>
-            <w:tcW w:w="1526" w:type="dxa"/>
-            <w:vAlign w:val="center"/>
-          </w:tcPr>
-          <w:p>
-            <w:pPr>
-              <w:cnfStyle w:val="000000000000" w:firstRow="0" w:lastRow="0" w:firstColumn="0" w:lastColumn="0" w:oddVBand="0" w:evenVBand="0" w:oddHBand="0" w:evenHBand="0" w:firstRowFirstColumn="0" w:firstRowLastColumn="0" w:lastRowFirstColumn="0" w:lastRowLastColumn="0"/>
-            </w:pPr>
-            <w:r>
-              <w:t>0.00120</w:t>
-            </w:r>
-            <w:bookmarkStart w:id="0" w:name="_GoBack"/>
-            <w:bookmarkEnd w:id="0"/>
-          </w:p>
-        </w:tc>
-      </w:tr>
-    </w:tbl>
-    <w:p/>
-    <w:p>
-      <w:pPr>
-        <w:rPr>
-          <w:rFonts w:asciiTheme="majorHAnsi" w:eastAsiaTheme="majorEastAsia" w:hAnsiTheme="majorHAnsi" w:cstheme="majorBidi"/>
-          <w:b/>
-          <w:bCs/>
-          <w:sz w:val="28"/>
-          <w:szCs w:val="28"/>
-        </w:rPr>
-      </w:pPr>
-      <w:r>
-        <w:br w:type="page"/>
-      </w:r>
-    </w:p>
-    <w:p>
-      <w:pPr>
-        <w:pStyle w:val="Heading1"/>
-      </w:pPr>
-      <w:r>
-        <w:lastRenderedPageBreak/>
-        <w:t>Hypothesis #2</w:t>
-      </w:r>
-    </w:p>
-    <w:p>
-      <w:pPr>
-        <w:pStyle w:val="Heading2"/>
-      </w:pPr>
+      <w:r>
+        <w:t xml:space="preserve">A </w:t>
+      </w:r>
       <w:r>
         <w:t>Chi-Squared</w:t>
       </w:r>
       <w:r>
-        <w:t xml:space="preserve"> Test</w:t>
-      </w:r>
-    </w:p>
-    <w:p>
-      <w:r>
-        <w:t xml:space="preserve">A </w:t>
-      </w:r>
-      <w:r>
-        <w:t>Chi-Squared</w:t>
-      </w:r>
-      <w:r>
-        <w:t xml:space="preserve"> test looking at participant responses against different types of information resulted in a p value of less than </w:t>
+        <w:t xml:space="preserve"> test looking at participant responses against the experiment group they were in yielded the result </w:t>
       </w:r>
       <w:r>
         <w:rPr>
           <w:b/>
         </w:rPr>
-        <w:t>2.2e-16</w:t>
+        <w:t>1.669e-06</w:t>
       </w:r>
       <w:r>
         <w:t>.</w:t>
@@ -1050,13 +185,13 @@
     </w:p>
     <w:p>
       <w:r>
-        <w:t xml:space="preserve">A Kruskal-Wallis test on this data resulted in a p value of less than </w:t>
+        <w:t xml:space="preserve">A Kruskal-Wallis test on this data yielded the result </w:t>
       </w:r>
       <w:r>
         <w:rPr>
           <w:b/>
         </w:rPr>
-        <w:t>2.2e-16</w:t>
+        <w:t>1.486e-06</w:t>
       </w:r>
       <w:r>
         <w:t>.</w:t>
@@ -1065,25 +200,22 @@
     <w:p>
       <w:pPr>
         <w:pStyle w:val="Heading2"/>
-      </w:pPr>
-      <w:r>
+        <w:keepNext/>
+      </w:pPr>
+      <w:r>
+        <w:lastRenderedPageBreak/>
         <w:t>Box Plot</w:t>
       </w:r>
-    </w:p>
-    <w:p>
-      <w:pPr>
-        <w:keepNext/>
-      </w:pPr>
       <w:r>
         <w:rPr>
           <w:noProof/>
           <w:lang w:eastAsia="en-GB"/>
         </w:rPr>
         <w:drawing>
-          <wp:inline distT="0" distB="0" distL="0" distR="0" wp14:anchorId="3C8E9800" wp14:editId="456A0BFF">
+          <wp:inline distT="0" distB="0" distL="0" distR="0" wp14:anchorId="3D2F2F27" wp14:editId="5630CF45">
             <wp:extent cx="6645910" cy="3690620"/>
             <wp:effectExtent l="0" t="0" r="2540" b="5080"/>
-            <wp:docPr id="3" name="Picture 3"/>
+            <wp:docPr id="1" name="Picture 1"/>
             <wp:cNvGraphicFramePr>
               <a:graphicFrameLocks xmlns:a="http://schemas.openxmlformats.org/drawingml/2006/main" noChangeAspect="1"/>
             </wp:cNvGraphicFramePr>
@@ -1142,7 +274,7 @@
         <w:rPr>
           <w:noProof/>
         </w:rPr>
-        <w:t>2</w:t>
+        <w:t>1</w:t>
       </w:r>
       <w:r>
         <w:rPr>
@@ -1153,88 +285,818 @@
     </w:p>
     <w:p>
       <w:r>
-        <w:t xml:space="preserve">An observation that can be made from the </w:t>
-      </w:r>
-      <w:r>
-        <w:t xml:space="preserve">above plot is that people’s sharing habits </w:t>
-      </w:r>
-      <w:r>
-        <w:t>do</w:t>
-      </w:r>
-      <w:r>
-        <w:t xml:space="preserve"> indeed depend on the type of information they are asked to share. For example, we can see that likes and interests are shared by almost everyone, as opposed to photos which are shared very little. Similarly to Figure 1, we also see that sharing varies between participant, with some people being willing to share all types of information, and others being rel</w:t>
-      </w:r>
-      <w:r>
-        <w:t>uctant to share anything at all.</w:t>
+        <w:t>One of the conclusions that can be drawn from the above plot is that participants in each group behaved fairly similarly. In each case there were people who shared lots of data as well as people who shared very little</w:t>
+      </w:r>
+      <w:r>
+        <w:t>.</w:t>
+      </w:r>
+      <w:r>
+        <w:br/>
+        <w:t>It is surprising to note that, from looking at the data, people were more willing to share when they were placed in group 2. This goes against what we originally anticipated – that those placed in group 1 (Social Networks &amp; Health) would share more.</w:t>
       </w:r>
     </w:p>
     <w:p>
-      <w:r>
-        <w:t>Some of the observations therefore mimic what one would expect. People were very willing to share their likes and interests. In the real world, we often see people wearing band t-shirts and so on. This suggests that likes and interests are a very public thing and people are happy to share them. Photos, on the other hand, are somewhat more personal and less likely to be shared.</w:t>
-      </w:r>
-      <w:r>
-        <w:br/>
-        <w:t>Informal feedback from a number of participants suggests that some people did not wish to share photos they were embarrassed about or felt they did not look “good”</w:t>
-      </w:r>
-      <w:r>
-        <w:t xml:space="preserve"> in.</w:t>
-      </w:r>
-      <w:r>
-        <w:t xml:space="preserve">  </w:t>
-      </w:r>
+      <w:pPr>
+        <w:pStyle w:val="Heading2"/>
+      </w:pPr>
     </w:p>
     <w:p>
       <w:pPr>
-        <w:rPr>
-          <w:rFonts w:asciiTheme="majorHAnsi" w:eastAsiaTheme="majorEastAsia" w:hAnsiTheme="majorHAnsi" w:cstheme="majorBidi"/>
-          <w:b/>
-          <w:bCs/>
-          <w:sz w:val="28"/>
-          <w:szCs w:val="28"/>
-        </w:rPr>
-      </w:pPr>
-      <w:r>
-        <w:br w:type="page"/>
+        <w:pStyle w:val="Heading2"/>
+      </w:pPr>
+      <w:r>
+        <w:t>Paired T-Test</w:t>
+      </w:r>
+    </w:p>
+    <w:tbl>
+      <w:tblPr>
+        <w:tblStyle w:val="PlainTable1"/>
+        <w:tblW w:w="0" w:type="auto"/>
+        <w:tblLook w:val="04A0" w:firstRow="1" w:lastRow="0" w:firstColumn="1" w:lastColumn="0" w:noHBand="0" w:noVBand="1"/>
+      </w:tblPr>
+      <w:tblGrid>
+        <w:gridCol w:w="1495"/>
+        <w:gridCol w:w="1496"/>
+        <w:gridCol w:w="1496"/>
+        <w:gridCol w:w="1496"/>
+        <w:gridCol w:w="1487"/>
+        <w:gridCol w:w="1490"/>
+        <w:gridCol w:w="1496"/>
+      </w:tblGrid>
+      <w:tr>
+        <w:trPr>
+          <w:cnfStyle w:val="100000000000" w:firstRow="1" w:lastRow="0" w:firstColumn="0" w:lastColumn="0" w:oddVBand="0" w:evenVBand="0" w:oddHBand="0" w:evenHBand="0" w:firstRowFirstColumn="0" w:firstRowLastColumn="0" w:lastRowFirstColumn="0" w:lastRowLastColumn="0"/>
+          <w:trHeight w:val="567"/>
+        </w:trPr>
+        <w:tc>
+          <w:tcPr>
+            <w:cnfStyle w:val="001000000000" w:firstRow="0" w:lastRow="0" w:firstColumn="1" w:lastColumn="0" w:oddVBand="0" w:evenVBand="0" w:oddHBand="0" w:evenHBand="0" w:firstRowFirstColumn="0" w:firstRowLastColumn="0" w:lastRowFirstColumn="0" w:lastRowLastColumn="0"/>
+            <w:tcW w:w="1526" w:type="dxa"/>
+            <w:vAlign w:val="center"/>
+          </w:tcPr>
+          <w:p>
+            <w:pPr>
+              <w:jc w:val="center"/>
+            </w:pPr>
+          </w:p>
+        </w:tc>
+        <w:tc>
+          <w:tcPr>
+            <w:tcW w:w="1526" w:type="dxa"/>
+            <w:vAlign w:val="center"/>
+          </w:tcPr>
+          <w:p>
+            <w:pPr>
+              <w:jc w:val="center"/>
+              <w:cnfStyle w:val="100000000000" w:firstRow="1" w:lastRow="0" w:firstColumn="0" w:lastColumn="0" w:oddVBand="0" w:evenVBand="0" w:oddHBand="0" w:evenHBand="0" w:firstRowFirstColumn="0" w:firstRowLastColumn="0" w:lastRowFirstColumn="0" w:lastRowLastColumn="0"/>
+            </w:pPr>
+            <w:r>
+              <w:t>Check-In</w:t>
+            </w:r>
+          </w:p>
+        </w:tc>
+        <w:tc>
+          <w:tcPr>
+            <w:tcW w:w="1526" w:type="dxa"/>
+            <w:vAlign w:val="center"/>
+          </w:tcPr>
+          <w:p>
+            <w:pPr>
+              <w:jc w:val="center"/>
+              <w:cnfStyle w:val="100000000000" w:firstRow="1" w:lastRow="0" w:firstColumn="0" w:lastColumn="0" w:oddVBand="0" w:evenVBand="0" w:oddHBand="0" w:evenHBand="0" w:firstRowFirstColumn="0" w:firstRowLastColumn="0" w:lastRowFirstColumn="0" w:lastRowLastColumn="0"/>
+            </w:pPr>
+            <w:r>
+              <w:t>Friend</w:t>
+            </w:r>
+          </w:p>
+        </w:tc>
+        <w:tc>
+          <w:tcPr>
+            <w:tcW w:w="1526" w:type="dxa"/>
+            <w:vAlign w:val="center"/>
+          </w:tcPr>
+          <w:p>
+            <w:pPr>
+              <w:jc w:val="center"/>
+              <w:cnfStyle w:val="100000000000" w:firstRow="1" w:lastRow="0" w:firstColumn="0" w:lastColumn="0" w:oddVBand="0" w:evenVBand="0" w:oddHBand="0" w:evenHBand="0" w:firstRowFirstColumn="0" w:firstRowLastColumn="0" w:lastRowFirstColumn="0" w:lastRowLastColumn="0"/>
+            </w:pPr>
+            <w:r>
+              <w:t>Like / Interest</w:t>
+            </w:r>
+          </w:p>
+        </w:tc>
+        <w:tc>
+          <w:tcPr>
+            <w:tcW w:w="1526" w:type="dxa"/>
+            <w:vAlign w:val="center"/>
+          </w:tcPr>
+          <w:p>
+            <w:pPr>
+              <w:jc w:val="center"/>
+              <w:cnfStyle w:val="100000000000" w:firstRow="1" w:lastRow="0" w:firstColumn="0" w:lastColumn="0" w:oddVBand="0" w:evenVBand="0" w:oddHBand="0" w:evenHBand="0" w:firstRowFirstColumn="0" w:firstRowLastColumn="0" w:lastRowFirstColumn="0" w:lastRowLastColumn="0"/>
+            </w:pPr>
+            <w:r>
+              <w:t>Photo</w:t>
+            </w:r>
+          </w:p>
+        </w:tc>
+        <w:tc>
+          <w:tcPr>
+            <w:tcW w:w="1526" w:type="dxa"/>
+            <w:vAlign w:val="center"/>
+          </w:tcPr>
+          <w:p>
+            <w:pPr>
+              <w:jc w:val="center"/>
+              <w:cnfStyle w:val="100000000000" w:firstRow="1" w:lastRow="0" w:firstColumn="0" w:lastColumn="0" w:oddVBand="0" w:evenVBand="0" w:oddHBand="0" w:evenHBand="0" w:firstRowFirstColumn="0" w:firstRowLastColumn="0" w:lastRowFirstColumn="0" w:lastRowLastColumn="0"/>
+            </w:pPr>
+            <w:r>
+              <w:t>Photo Album</w:t>
+            </w:r>
+          </w:p>
+        </w:tc>
+        <w:tc>
+          <w:tcPr>
+            <w:tcW w:w="1526" w:type="dxa"/>
+            <w:vAlign w:val="center"/>
+          </w:tcPr>
+          <w:p>
+            <w:pPr>
+              <w:jc w:val="center"/>
+              <w:cnfStyle w:val="100000000000" w:firstRow="1" w:lastRow="0" w:firstColumn="0" w:lastColumn="0" w:oddVBand="0" w:evenVBand="0" w:oddHBand="0" w:evenHBand="0" w:firstRowFirstColumn="0" w:firstRowLastColumn="0" w:lastRowFirstColumn="0" w:lastRowLastColumn="0"/>
+            </w:pPr>
+            <w:r>
+              <w:t>Profile Info</w:t>
+            </w:r>
+          </w:p>
+        </w:tc>
+      </w:tr>
+      <w:tr>
+        <w:trPr>
+          <w:cnfStyle w:val="000000100000" w:firstRow="0" w:lastRow="0" w:firstColumn="0" w:lastColumn="0" w:oddVBand="0" w:evenVBand="0" w:oddHBand="1" w:evenHBand="0" w:firstRowFirstColumn="0" w:firstRowLastColumn="0" w:lastRowFirstColumn="0" w:lastRowLastColumn="0"/>
+          <w:trHeight w:val="567"/>
+        </w:trPr>
+        <w:tc>
+          <w:tcPr>
+            <w:cnfStyle w:val="001000000000" w:firstRow="0" w:lastRow="0" w:firstColumn="1" w:lastColumn="0" w:oddVBand="0" w:evenVBand="0" w:oddHBand="0" w:evenHBand="0" w:firstRowFirstColumn="0" w:firstRowLastColumn="0" w:lastRowFirstColumn="0" w:lastRowLastColumn="0"/>
+            <w:tcW w:w="1526" w:type="dxa"/>
+            <w:vAlign w:val="center"/>
+          </w:tcPr>
+          <w:p>
+            <w:pPr>
+              <w:jc w:val="center"/>
+            </w:pPr>
+            <w:r>
+              <w:t>Friend</w:t>
+            </w:r>
+          </w:p>
+        </w:tc>
+        <w:tc>
+          <w:tcPr>
+            <w:tcW w:w="1526" w:type="dxa"/>
+            <w:vAlign w:val="center"/>
+          </w:tcPr>
+          <w:p>
+            <w:pPr>
+              <w:cnfStyle w:val="000000100000" w:firstRow="0" w:lastRow="0" w:firstColumn="0" w:lastColumn="0" w:oddVBand="0" w:evenVBand="0" w:oddHBand="1" w:evenHBand="0" w:firstRowFirstColumn="0" w:firstRowLastColumn="0" w:lastRowFirstColumn="0" w:lastRowLastColumn="0"/>
+            </w:pPr>
+            <w:r>
+              <w:t>1.00000</w:t>
+            </w:r>
+          </w:p>
+        </w:tc>
+        <w:tc>
+          <w:tcPr>
+            <w:tcW w:w="1526" w:type="dxa"/>
+            <w:vAlign w:val="center"/>
+          </w:tcPr>
+          <w:p>
+            <w:pPr>
+              <w:cnfStyle w:val="000000100000" w:firstRow="0" w:lastRow="0" w:firstColumn="0" w:lastColumn="0" w:oddVBand="0" w:evenVBand="0" w:oddHBand="1" w:evenHBand="0" w:firstRowFirstColumn="0" w:firstRowLastColumn="0" w:lastRowFirstColumn="0" w:lastRowLastColumn="0"/>
+            </w:pPr>
+            <w:r>
+              <w:t>-</w:t>
+            </w:r>
+          </w:p>
+        </w:tc>
+        <w:tc>
+          <w:tcPr>
+            <w:tcW w:w="1526" w:type="dxa"/>
+            <w:vAlign w:val="center"/>
+          </w:tcPr>
+          <w:p>
+            <w:pPr>
+              <w:cnfStyle w:val="000000100000" w:firstRow="0" w:lastRow="0" w:firstColumn="0" w:lastColumn="0" w:oddVBand="0" w:evenVBand="0" w:oddHBand="1" w:evenHBand="0" w:firstRowFirstColumn="0" w:firstRowLastColumn="0" w:lastRowFirstColumn="0" w:lastRowLastColumn="0"/>
+            </w:pPr>
+            <w:r>
+              <w:t>-</w:t>
+            </w:r>
+          </w:p>
+        </w:tc>
+        <w:tc>
+          <w:tcPr>
+            <w:tcW w:w="1526" w:type="dxa"/>
+            <w:vAlign w:val="center"/>
+          </w:tcPr>
+          <w:p>
+            <w:pPr>
+              <w:cnfStyle w:val="000000100000" w:firstRow="0" w:lastRow="0" w:firstColumn="0" w:lastColumn="0" w:oddVBand="0" w:evenVBand="0" w:oddHBand="1" w:evenHBand="0" w:firstRowFirstColumn="0" w:firstRowLastColumn="0" w:lastRowFirstColumn="0" w:lastRowLastColumn="0"/>
+            </w:pPr>
+            <w:r>
+              <w:t>-</w:t>
+            </w:r>
+          </w:p>
+        </w:tc>
+        <w:tc>
+          <w:tcPr>
+            <w:tcW w:w="1526" w:type="dxa"/>
+            <w:vAlign w:val="center"/>
+          </w:tcPr>
+          <w:p>
+            <w:pPr>
+              <w:cnfStyle w:val="000000100000" w:firstRow="0" w:lastRow="0" w:firstColumn="0" w:lastColumn="0" w:oddVBand="0" w:evenVBand="0" w:oddHBand="1" w:evenHBand="0" w:firstRowFirstColumn="0" w:firstRowLastColumn="0" w:lastRowFirstColumn="0" w:lastRowLastColumn="0"/>
+            </w:pPr>
+            <w:r>
+              <w:t>-</w:t>
+            </w:r>
+          </w:p>
+        </w:tc>
+        <w:tc>
+          <w:tcPr>
+            <w:tcW w:w="1526" w:type="dxa"/>
+            <w:vAlign w:val="center"/>
+          </w:tcPr>
+          <w:p>
+            <w:pPr>
+              <w:cnfStyle w:val="000000100000" w:firstRow="0" w:lastRow="0" w:firstColumn="0" w:lastColumn="0" w:oddVBand="0" w:evenVBand="0" w:oddHBand="1" w:evenHBand="0" w:firstRowFirstColumn="0" w:firstRowLastColumn="0" w:lastRowFirstColumn="0" w:lastRowLastColumn="0"/>
+            </w:pPr>
+            <w:r>
+              <w:t>-</w:t>
+            </w:r>
+          </w:p>
+        </w:tc>
+      </w:tr>
+      <w:tr>
+        <w:trPr>
+          <w:trHeight w:val="567"/>
+        </w:trPr>
+        <w:tc>
+          <w:tcPr>
+            <w:cnfStyle w:val="001000000000" w:firstRow="0" w:lastRow="0" w:firstColumn="1" w:lastColumn="0" w:oddVBand="0" w:evenVBand="0" w:oddHBand="0" w:evenHBand="0" w:firstRowFirstColumn="0" w:firstRowLastColumn="0" w:lastRowFirstColumn="0" w:lastRowLastColumn="0"/>
+            <w:tcW w:w="1526" w:type="dxa"/>
+            <w:vAlign w:val="center"/>
+          </w:tcPr>
+          <w:p>
+            <w:pPr>
+              <w:jc w:val="center"/>
+            </w:pPr>
+            <w:r>
+              <w:t>Like / Interest</w:t>
+            </w:r>
+          </w:p>
+        </w:tc>
+        <w:tc>
+          <w:tcPr>
+            <w:tcW w:w="1526" w:type="dxa"/>
+            <w:vAlign w:val="center"/>
+          </w:tcPr>
+          <w:p>
+            <w:pPr>
+              <w:cnfStyle w:val="000000000000" w:firstRow="0" w:lastRow="0" w:firstColumn="0" w:lastColumn="0" w:oddVBand="0" w:evenVBand="0" w:oddHBand="0" w:evenHBand="0" w:firstRowFirstColumn="0" w:firstRowLastColumn="0" w:lastRowFirstColumn="0" w:lastRowLastColumn="0"/>
+            </w:pPr>
+            <w:r>
+              <w:t>&lt; 2e-16</w:t>
+            </w:r>
+          </w:p>
+        </w:tc>
+        <w:tc>
+          <w:tcPr>
+            <w:tcW w:w="1526" w:type="dxa"/>
+            <w:vAlign w:val="center"/>
+          </w:tcPr>
+          <w:p>
+            <w:pPr>
+              <w:cnfStyle w:val="000000000000" w:firstRow="0" w:lastRow="0" w:firstColumn="0" w:lastColumn="0" w:oddVBand="0" w:evenVBand="0" w:oddHBand="0" w:evenHBand="0" w:firstRowFirstColumn="0" w:firstRowLastColumn="0" w:lastRowFirstColumn="0" w:lastRowLastColumn="0"/>
+            </w:pPr>
+            <w:r>
+              <w:t>&lt; 2e-16</w:t>
+            </w:r>
+          </w:p>
+        </w:tc>
+        <w:tc>
+          <w:tcPr>
+            <w:tcW w:w="1526" w:type="dxa"/>
+            <w:vAlign w:val="center"/>
+          </w:tcPr>
+          <w:p>
+            <w:pPr>
+              <w:cnfStyle w:val="000000000000" w:firstRow="0" w:lastRow="0" w:firstColumn="0" w:lastColumn="0" w:oddVBand="0" w:evenVBand="0" w:oddHBand="0" w:evenHBand="0" w:firstRowFirstColumn="0" w:firstRowLastColumn="0" w:lastRowFirstColumn="0" w:lastRowLastColumn="0"/>
+            </w:pPr>
+            <w:r>
+              <w:t>-</w:t>
+            </w:r>
+          </w:p>
+        </w:tc>
+        <w:tc>
+          <w:tcPr>
+            <w:tcW w:w="1526" w:type="dxa"/>
+            <w:vAlign w:val="center"/>
+          </w:tcPr>
+          <w:p>
+            <w:pPr>
+              <w:cnfStyle w:val="000000000000" w:firstRow="0" w:lastRow="0" w:firstColumn="0" w:lastColumn="0" w:oddVBand="0" w:evenVBand="0" w:oddHBand="0" w:evenHBand="0" w:firstRowFirstColumn="0" w:firstRowLastColumn="0" w:lastRowFirstColumn="0" w:lastRowLastColumn="0"/>
+            </w:pPr>
+            <w:r>
+              <w:t>-</w:t>
+            </w:r>
+          </w:p>
+        </w:tc>
+        <w:tc>
+          <w:tcPr>
+            <w:tcW w:w="1526" w:type="dxa"/>
+            <w:vAlign w:val="center"/>
+          </w:tcPr>
+          <w:p>
+            <w:pPr>
+              <w:cnfStyle w:val="000000000000" w:firstRow="0" w:lastRow="0" w:firstColumn="0" w:lastColumn="0" w:oddVBand="0" w:evenVBand="0" w:oddHBand="0" w:evenHBand="0" w:firstRowFirstColumn="0" w:firstRowLastColumn="0" w:lastRowFirstColumn="0" w:lastRowLastColumn="0"/>
+            </w:pPr>
+            <w:r>
+              <w:t>-</w:t>
+            </w:r>
+          </w:p>
+        </w:tc>
+        <w:tc>
+          <w:tcPr>
+            <w:tcW w:w="1526" w:type="dxa"/>
+            <w:vAlign w:val="center"/>
+          </w:tcPr>
+          <w:p>
+            <w:pPr>
+              <w:cnfStyle w:val="000000000000" w:firstRow="0" w:lastRow="0" w:firstColumn="0" w:lastColumn="0" w:oddVBand="0" w:evenVBand="0" w:oddHBand="0" w:evenHBand="0" w:firstRowFirstColumn="0" w:firstRowLastColumn="0" w:lastRowFirstColumn="0" w:lastRowLastColumn="0"/>
+            </w:pPr>
+            <w:r>
+              <w:t>-</w:t>
+            </w:r>
+          </w:p>
+        </w:tc>
+      </w:tr>
+      <w:tr>
+        <w:trPr>
+          <w:cnfStyle w:val="000000100000" w:firstRow="0" w:lastRow="0" w:firstColumn="0" w:lastColumn="0" w:oddVBand="0" w:evenVBand="0" w:oddHBand="1" w:evenHBand="0" w:firstRowFirstColumn="0" w:firstRowLastColumn="0" w:lastRowFirstColumn="0" w:lastRowLastColumn="0"/>
+          <w:trHeight w:val="567"/>
+        </w:trPr>
+        <w:tc>
+          <w:tcPr>
+            <w:cnfStyle w:val="001000000000" w:firstRow="0" w:lastRow="0" w:firstColumn="1" w:lastColumn="0" w:oddVBand="0" w:evenVBand="0" w:oddHBand="0" w:evenHBand="0" w:firstRowFirstColumn="0" w:firstRowLastColumn="0" w:lastRowFirstColumn="0" w:lastRowLastColumn="0"/>
+            <w:tcW w:w="1526" w:type="dxa"/>
+            <w:vAlign w:val="center"/>
+          </w:tcPr>
+          <w:p>
+            <w:pPr>
+              <w:jc w:val="center"/>
+            </w:pPr>
+            <w:r>
+              <w:t>Photo</w:t>
+            </w:r>
+          </w:p>
+        </w:tc>
+        <w:tc>
+          <w:tcPr>
+            <w:tcW w:w="1526" w:type="dxa"/>
+            <w:vAlign w:val="center"/>
+          </w:tcPr>
+          <w:p>
+            <w:pPr>
+              <w:cnfStyle w:val="000000100000" w:firstRow="0" w:lastRow="0" w:firstColumn="0" w:lastColumn="0" w:oddVBand="0" w:evenVBand="0" w:oddHBand="1" w:evenHBand="0" w:firstRowFirstColumn="0" w:firstRowLastColumn="0" w:lastRowFirstColumn="0" w:lastRowLastColumn="0"/>
+            </w:pPr>
+            <w:r>
+              <w:t>&lt; 2e-16</w:t>
+            </w:r>
+          </w:p>
+        </w:tc>
+        <w:tc>
+          <w:tcPr>
+            <w:tcW w:w="1526" w:type="dxa"/>
+            <w:vAlign w:val="center"/>
+          </w:tcPr>
+          <w:p>
+            <w:pPr>
+              <w:cnfStyle w:val="000000100000" w:firstRow="0" w:lastRow="0" w:firstColumn="0" w:lastColumn="0" w:oddVBand="0" w:evenVBand="0" w:oddHBand="1" w:evenHBand="0" w:firstRowFirstColumn="0" w:firstRowLastColumn="0" w:lastRowFirstColumn="0" w:lastRowLastColumn="0"/>
+            </w:pPr>
+            <w:r>
+              <w:t>&lt; 2e-16</w:t>
+            </w:r>
+          </w:p>
+        </w:tc>
+        <w:tc>
+          <w:tcPr>
+            <w:tcW w:w="1526" w:type="dxa"/>
+            <w:vAlign w:val="center"/>
+          </w:tcPr>
+          <w:p>
+            <w:pPr>
+              <w:cnfStyle w:val="000000100000" w:firstRow="0" w:lastRow="0" w:firstColumn="0" w:lastColumn="0" w:oddVBand="0" w:evenVBand="0" w:oddHBand="1" w:evenHBand="0" w:firstRowFirstColumn="0" w:firstRowLastColumn="0" w:lastRowFirstColumn="0" w:lastRowLastColumn="0"/>
+            </w:pPr>
+            <w:r>
+              <w:t>&lt; 2e-16</w:t>
+            </w:r>
+          </w:p>
+        </w:tc>
+        <w:tc>
+          <w:tcPr>
+            <w:tcW w:w="1526" w:type="dxa"/>
+            <w:vAlign w:val="center"/>
+          </w:tcPr>
+          <w:p>
+            <w:pPr>
+              <w:cnfStyle w:val="000000100000" w:firstRow="0" w:lastRow="0" w:firstColumn="0" w:lastColumn="0" w:oddVBand="0" w:evenVBand="0" w:oddHBand="1" w:evenHBand="0" w:firstRowFirstColumn="0" w:firstRowLastColumn="0" w:lastRowFirstColumn="0" w:lastRowLastColumn="0"/>
+            </w:pPr>
+            <w:r>
+              <w:t>-</w:t>
+            </w:r>
+          </w:p>
+        </w:tc>
+        <w:tc>
+          <w:tcPr>
+            <w:tcW w:w="1526" w:type="dxa"/>
+            <w:vAlign w:val="center"/>
+          </w:tcPr>
+          <w:p>
+            <w:pPr>
+              <w:cnfStyle w:val="000000100000" w:firstRow="0" w:lastRow="0" w:firstColumn="0" w:lastColumn="0" w:oddVBand="0" w:evenVBand="0" w:oddHBand="1" w:evenHBand="0" w:firstRowFirstColumn="0" w:firstRowLastColumn="0" w:lastRowFirstColumn="0" w:lastRowLastColumn="0"/>
+            </w:pPr>
+            <w:r>
+              <w:t>-</w:t>
+            </w:r>
+          </w:p>
+        </w:tc>
+        <w:tc>
+          <w:tcPr>
+            <w:tcW w:w="1526" w:type="dxa"/>
+            <w:vAlign w:val="center"/>
+          </w:tcPr>
+          <w:p>
+            <w:pPr>
+              <w:cnfStyle w:val="000000100000" w:firstRow="0" w:lastRow="0" w:firstColumn="0" w:lastColumn="0" w:oddVBand="0" w:evenVBand="0" w:oddHBand="1" w:evenHBand="0" w:firstRowFirstColumn="0" w:firstRowLastColumn="0" w:lastRowFirstColumn="0" w:lastRowLastColumn="0"/>
+            </w:pPr>
+            <w:r>
+              <w:t>-</w:t>
+            </w:r>
+          </w:p>
+        </w:tc>
+      </w:tr>
+      <w:tr>
+        <w:trPr>
+          <w:trHeight w:val="567"/>
+        </w:trPr>
+        <w:tc>
+          <w:tcPr>
+            <w:cnfStyle w:val="001000000000" w:firstRow="0" w:lastRow="0" w:firstColumn="1" w:lastColumn="0" w:oddVBand="0" w:evenVBand="0" w:oddHBand="0" w:evenHBand="0" w:firstRowFirstColumn="0" w:firstRowLastColumn="0" w:lastRowFirstColumn="0" w:lastRowLastColumn="0"/>
+            <w:tcW w:w="1526" w:type="dxa"/>
+            <w:vAlign w:val="center"/>
+          </w:tcPr>
+          <w:p>
+            <w:pPr>
+              <w:jc w:val="center"/>
+            </w:pPr>
+            <w:r>
+              <w:t>Photo Album</w:t>
+            </w:r>
+          </w:p>
+        </w:tc>
+        <w:tc>
+          <w:tcPr>
+            <w:tcW w:w="1526" w:type="dxa"/>
+            <w:vAlign w:val="center"/>
+          </w:tcPr>
+          <w:p>
+            <w:pPr>
+              <w:cnfStyle w:val="000000000000" w:firstRow="0" w:lastRow="0" w:firstColumn="0" w:lastColumn="0" w:oddVBand="0" w:evenVBand="0" w:oddHBand="0" w:evenHBand="0" w:firstRowFirstColumn="0" w:firstRowLastColumn="0" w:lastRowFirstColumn="0" w:lastRowLastColumn="0"/>
+            </w:pPr>
+            <w:r>
+              <w:t>1.3e-12</w:t>
+            </w:r>
+          </w:p>
+        </w:tc>
+        <w:tc>
+          <w:tcPr>
+            <w:tcW w:w="1526" w:type="dxa"/>
+            <w:vAlign w:val="center"/>
+          </w:tcPr>
+          <w:p>
+            <w:pPr>
+              <w:cnfStyle w:val="000000000000" w:firstRow="0" w:lastRow="0" w:firstColumn="0" w:lastColumn="0" w:oddVBand="0" w:evenVBand="0" w:oddHBand="0" w:evenHBand="0" w:firstRowFirstColumn="0" w:firstRowLastColumn="0" w:lastRowFirstColumn="0" w:lastRowLastColumn="0"/>
+            </w:pPr>
+            <w:r>
+              <w:t>2.5e-16</w:t>
+            </w:r>
+          </w:p>
+        </w:tc>
+        <w:tc>
+          <w:tcPr>
+            <w:tcW w:w="1526" w:type="dxa"/>
+            <w:vAlign w:val="center"/>
+          </w:tcPr>
+          <w:p>
+            <w:pPr>
+              <w:cnfStyle w:val="000000000000" w:firstRow="0" w:lastRow="0" w:firstColumn="0" w:lastColumn="0" w:oddVBand="0" w:evenVBand="0" w:oddHBand="0" w:evenHBand="0" w:firstRowFirstColumn="0" w:firstRowLastColumn="0" w:lastRowFirstColumn="0" w:lastRowLastColumn="0"/>
+            </w:pPr>
+            <w:r>
+              <w:t>&lt; 2e-16</w:t>
+            </w:r>
+          </w:p>
+        </w:tc>
+        <w:tc>
+          <w:tcPr>
+            <w:tcW w:w="1526" w:type="dxa"/>
+            <w:vAlign w:val="center"/>
+          </w:tcPr>
+          <w:p>
+            <w:pPr>
+              <w:cnfStyle w:val="000000000000" w:firstRow="0" w:lastRow="0" w:firstColumn="0" w:lastColumn="0" w:oddVBand="0" w:evenVBand="0" w:oddHBand="0" w:evenHBand="0" w:firstRowFirstColumn="0" w:firstRowLastColumn="0" w:lastRowFirstColumn="0" w:lastRowLastColumn="0"/>
+            </w:pPr>
+            <w:r>
+              <w:t>5.8e-06</w:t>
+            </w:r>
+          </w:p>
+        </w:tc>
+        <w:tc>
+          <w:tcPr>
+            <w:tcW w:w="1526" w:type="dxa"/>
+            <w:vAlign w:val="center"/>
+          </w:tcPr>
+          <w:p>
+            <w:pPr>
+              <w:cnfStyle w:val="000000000000" w:firstRow="0" w:lastRow="0" w:firstColumn="0" w:lastColumn="0" w:oddVBand="0" w:evenVBand="0" w:oddHBand="0" w:evenHBand="0" w:firstRowFirstColumn="0" w:firstRowLastColumn="0" w:lastRowFirstColumn="0" w:lastRowLastColumn="0"/>
+            </w:pPr>
+            <w:r>
+              <w:t>-</w:t>
+            </w:r>
+          </w:p>
+        </w:tc>
+        <w:tc>
+          <w:tcPr>
+            <w:tcW w:w="1526" w:type="dxa"/>
+            <w:vAlign w:val="center"/>
+          </w:tcPr>
+          <w:p>
+            <w:pPr>
+              <w:cnfStyle w:val="000000000000" w:firstRow="0" w:lastRow="0" w:firstColumn="0" w:lastColumn="0" w:oddVBand="0" w:evenVBand="0" w:oddHBand="0" w:evenHBand="0" w:firstRowFirstColumn="0" w:firstRowLastColumn="0" w:lastRowFirstColumn="0" w:lastRowLastColumn="0"/>
+            </w:pPr>
+            <w:r>
+              <w:t>-</w:t>
+            </w:r>
+          </w:p>
+        </w:tc>
+      </w:tr>
+      <w:tr>
+        <w:trPr>
+          <w:cnfStyle w:val="000000100000" w:firstRow="0" w:lastRow="0" w:firstColumn="0" w:lastColumn="0" w:oddVBand="0" w:evenVBand="0" w:oddHBand="1" w:evenHBand="0" w:firstRowFirstColumn="0" w:firstRowLastColumn="0" w:lastRowFirstColumn="0" w:lastRowLastColumn="0"/>
+          <w:trHeight w:val="567"/>
+        </w:trPr>
+        <w:tc>
+          <w:tcPr>
+            <w:cnfStyle w:val="001000000000" w:firstRow="0" w:lastRow="0" w:firstColumn="1" w:lastColumn="0" w:oddVBand="0" w:evenVBand="0" w:oddHBand="0" w:evenHBand="0" w:firstRowFirstColumn="0" w:firstRowLastColumn="0" w:lastRowFirstColumn="0" w:lastRowLastColumn="0"/>
+            <w:tcW w:w="1526" w:type="dxa"/>
+            <w:vAlign w:val="center"/>
+          </w:tcPr>
+          <w:p>
+            <w:pPr>
+              <w:jc w:val="center"/>
+            </w:pPr>
+            <w:r>
+              <w:t>Profile Info</w:t>
+            </w:r>
+          </w:p>
+        </w:tc>
+        <w:tc>
+          <w:tcPr>
+            <w:tcW w:w="1526" w:type="dxa"/>
+            <w:vAlign w:val="center"/>
+          </w:tcPr>
+          <w:p>
+            <w:pPr>
+              <w:cnfStyle w:val="000000100000" w:firstRow="0" w:lastRow="0" w:firstColumn="0" w:lastColumn="0" w:oddVBand="0" w:evenVBand="0" w:oddHBand="1" w:evenHBand="0" w:firstRowFirstColumn="0" w:firstRowLastColumn="0" w:lastRowFirstColumn="0" w:lastRowLastColumn="0"/>
+            </w:pPr>
+            <w:r>
+              <w:t>0.00016</w:t>
+            </w:r>
+          </w:p>
+        </w:tc>
+        <w:tc>
+          <w:tcPr>
+            <w:tcW w:w="1526" w:type="dxa"/>
+            <w:vAlign w:val="center"/>
+          </w:tcPr>
+          <w:p>
+            <w:pPr>
+              <w:cnfStyle w:val="000000100000" w:firstRow="0" w:lastRow="0" w:firstColumn="0" w:lastColumn="0" w:oddVBand="0" w:evenVBand="0" w:oddHBand="1" w:evenHBand="0" w:firstRowFirstColumn="0" w:firstRowLastColumn="0" w:lastRowFirstColumn="0" w:lastRowLastColumn="0"/>
+            </w:pPr>
+            <w:r>
+              <w:t>1.0e-08</w:t>
+            </w:r>
+          </w:p>
+        </w:tc>
+        <w:tc>
+          <w:tcPr>
+            <w:tcW w:w="1526" w:type="dxa"/>
+            <w:vAlign w:val="center"/>
+          </w:tcPr>
+          <w:p>
+            <w:pPr>
+              <w:cnfStyle w:val="000000100000" w:firstRow="0" w:lastRow="0" w:firstColumn="0" w:lastColumn="0" w:oddVBand="0" w:evenVBand="0" w:oddHBand="1" w:evenHBand="0" w:firstRowFirstColumn="0" w:firstRowLastColumn="0" w:lastRowFirstColumn="0" w:lastRowLastColumn="0"/>
+            </w:pPr>
+            <w:r>
+              <w:t>1.8e-13</w:t>
+            </w:r>
+          </w:p>
+        </w:tc>
+        <w:tc>
+          <w:tcPr>
+            <w:tcW w:w="1526" w:type="dxa"/>
+            <w:vAlign w:val="center"/>
+          </w:tcPr>
+          <w:p>
+            <w:pPr>
+              <w:cnfStyle w:val="000000100000" w:firstRow="0" w:lastRow="0" w:firstColumn="0" w:lastColumn="0" w:oddVBand="0" w:evenVBand="0" w:oddHBand="1" w:evenHBand="0" w:firstRowFirstColumn="0" w:firstRowLastColumn="0" w:lastRowFirstColumn="0" w:lastRowLastColumn="0"/>
+            </w:pPr>
+            <w:r>
+              <w:t>&lt; 2e-16</w:t>
+            </w:r>
+          </w:p>
+        </w:tc>
+        <w:tc>
+          <w:tcPr>
+            <w:tcW w:w="1526" w:type="dxa"/>
+            <w:vAlign w:val="center"/>
+          </w:tcPr>
+          <w:p>
+            <w:pPr>
+              <w:cnfStyle w:val="000000100000" w:firstRow="0" w:lastRow="0" w:firstColumn="0" w:lastColumn="0" w:oddVBand="0" w:evenVBand="0" w:oddHBand="1" w:evenHBand="0" w:firstRowFirstColumn="0" w:firstRowLastColumn="0" w:lastRowFirstColumn="0" w:lastRowLastColumn="0"/>
+            </w:pPr>
+            <w:r>
+              <w:t>&lt; 2e-16</w:t>
+            </w:r>
+          </w:p>
+        </w:tc>
+        <w:tc>
+          <w:tcPr>
+            <w:tcW w:w="1526" w:type="dxa"/>
+            <w:vAlign w:val="center"/>
+          </w:tcPr>
+          <w:p>
+            <w:pPr>
+              <w:cnfStyle w:val="000000100000" w:firstRow="0" w:lastRow="0" w:firstColumn="0" w:lastColumn="0" w:oddVBand="0" w:evenVBand="0" w:oddHBand="1" w:evenHBand="0" w:firstRowFirstColumn="0" w:firstRowLastColumn="0" w:lastRowFirstColumn="0" w:lastRowLastColumn="0"/>
+            </w:pPr>
+            <w:r>
+              <w:t>-</w:t>
+            </w:r>
+          </w:p>
+        </w:tc>
+      </w:tr>
+      <w:tr>
+        <w:trPr>
+          <w:trHeight w:val="567"/>
+        </w:trPr>
+        <w:tc>
+          <w:tcPr>
+            <w:cnfStyle w:val="001000000000" w:firstRow="0" w:lastRow="0" w:firstColumn="1" w:lastColumn="0" w:oddVBand="0" w:evenVBand="0" w:oddHBand="0" w:evenHBand="0" w:firstRowFirstColumn="0" w:firstRowLastColumn="0" w:lastRowFirstColumn="0" w:lastRowLastColumn="0"/>
+            <w:tcW w:w="1526" w:type="dxa"/>
+            <w:vAlign w:val="center"/>
+          </w:tcPr>
+          <w:p>
+            <w:pPr>
+              <w:jc w:val="center"/>
+            </w:pPr>
+            <w:r>
+              <w:t>Status Update</w:t>
+            </w:r>
+          </w:p>
+        </w:tc>
+        <w:tc>
+          <w:tcPr>
+            <w:tcW w:w="1526" w:type="dxa"/>
+            <w:vAlign w:val="center"/>
+          </w:tcPr>
+          <w:p>
+            <w:pPr>
+              <w:cnfStyle w:val="000000000000" w:firstRow="0" w:lastRow="0" w:firstColumn="0" w:lastColumn="0" w:oddVBand="0" w:evenVBand="0" w:oddHBand="0" w:evenHBand="0" w:firstRowFirstColumn="0" w:firstRowLastColumn="0" w:lastRowFirstColumn="0" w:lastRowLastColumn="0"/>
+            </w:pPr>
+            <w:r>
+              <w:t>1.00000</w:t>
+            </w:r>
+          </w:p>
+        </w:tc>
+        <w:tc>
+          <w:tcPr>
+            <w:tcW w:w="1526" w:type="dxa"/>
+            <w:vAlign w:val="center"/>
+          </w:tcPr>
+          <w:p>
+            <w:pPr>
+              <w:cnfStyle w:val="000000000000" w:firstRow="0" w:lastRow="0" w:firstColumn="0" w:lastColumn="0" w:oddVBand="0" w:evenVBand="0" w:oddHBand="0" w:evenHBand="0" w:firstRowFirstColumn="0" w:firstRowLastColumn="0" w:lastRowFirstColumn="0" w:lastRowLastColumn="0"/>
+            </w:pPr>
+            <w:r>
+              <w:t>0.57526</w:t>
+            </w:r>
+          </w:p>
+        </w:tc>
+        <w:tc>
+          <w:tcPr>
+            <w:tcW w:w="1526" w:type="dxa"/>
+            <w:vAlign w:val="center"/>
+          </w:tcPr>
+          <w:p>
+            <w:pPr>
+              <w:cnfStyle w:val="000000000000" w:firstRow="0" w:lastRow="0" w:firstColumn="0" w:lastColumn="0" w:oddVBand="0" w:evenVBand="0" w:oddHBand="0" w:evenHBand="0" w:firstRowFirstColumn="0" w:firstRowLastColumn="0" w:lastRowFirstColumn="0" w:lastRowLastColumn="0"/>
+            </w:pPr>
+            <w:r>
+              <w:t>&lt; 2e-16</w:t>
+            </w:r>
+          </w:p>
+        </w:tc>
+        <w:tc>
+          <w:tcPr>
+            <w:tcW w:w="1526" w:type="dxa"/>
+            <w:vAlign w:val="center"/>
+          </w:tcPr>
+          <w:p>
+            <w:pPr>
+              <w:cnfStyle w:val="000000000000" w:firstRow="0" w:lastRow="0" w:firstColumn="0" w:lastColumn="0" w:oddVBand="0" w:evenVBand="0" w:oddHBand="0" w:evenHBand="0" w:firstRowFirstColumn="0" w:firstRowLastColumn="0" w:lastRowFirstColumn="0" w:lastRowLastColumn="0"/>
+            </w:pPr>
+            <w:r>
+              <w:t>&lt; 2e-16</w:t>
+            </w:r>
+          </w:p>
+        </w:tc>
+        <w:tc>
+          <w:tcPr>
+            <w:tcW w:w="1526" w:type="dxa"/>
+            <w:vAlign w:val="center"/>
+          </w:tcPr>
+          <w:p>
+            <w:pPr>
+              <w:cnfStyle w:val="000000000000" w:firstRow="0" w:lastRow="0" w:firstColumn="0" w:lastColumn="0" w:oddVBand="0" w:evenVBand="0" w:oddHBand="0" w:evenHBand="0" w:firstRowFirstColumn="0" w:firstRowLastColumn="0" w:lastRowFirstColumn="0" w:lastRowLastColumn="0"/>
+            </w:pPr>
+            <w:r>
+              <w:t>1.1e-15</w:t>
+            </w:r>
+          </w:p>
+        </w:tc>
+        <w:tc>
+          <w:tcPr>
+            <w:tcW w:w="1526" w:type="dxa"/>
+            <w:vAlign w:val="center"/>
+          </w:tcPr>
+          <w:p>
+            <w:pPr>
+              <w:cnfStyle w:val="000000000000" w:firstRow="0" w:lastRow="0" w:firstColumn="0" w:lastColumn="0" w:oddVBand="0" w:evenVBand="0" w:oddHBand="0" w:evenHBand="0" w:firstRowFirstColumn="0" w:firstRowLastColumn="0" w:lastRowFirstColumn="0" w:lastRowLastColumn="0"/>
+            </w:pPr>
+            <w:r>
+              <w:t>0.00120</w:t>
+            </w:r>
+          </w:p>
+        </w:tc>
+      </w:tr>
+    </w:tbl>
+    <w:p/>
+    <w:p>
+      <w:pPr>
+        <w:pStyle w:val="Heading1"/>
+      </w:pPr>
+      <w:bookmarkStart w:id="0" w:name="_GoBack"/>
+      <w:bookmarkEnd w:id="0"/>
+      <w:r>
+        <w:t>Hypothesis #2</w:t>
       </w:r>
     </w:p>
     <w:p>
       <w:pPr>
-        <w:pStyle w:val="Heading1"/>
+        <w:pStyle w:val="Heading2"/>
       </w:pPr>
       <w:r>
         <w:lastRenderedPageBreak/>
-        <w:t>Hypothesis #3</w:t>
+        <w:t>Chi-Squared</w:t>
+      </w:r>
+      <w:r>
+        <w:t xml:space="preserve"> Test</w:t>
       </w:r>
     </w:p>
     <w:p>
-      <w:pPr>
-        <w:pStyle w:val="Heading2"/>
-      </w:pPr>
+      <w:r>
+        <w:t xml:space="preserve">A </w:t>
+      </w:r>
       <w:r>
         <w:t>Chi-Squared</w:t>
       </w:r>
       <w:r>
-        <w:t xml:space="preserve"> Test</w:t>
-      </w:r>
-    </w:p>
-    <w:p>
-      <w:r>
-        <w:t xml:space="preserve">A </w:t>
-      </w:r>
-      <w:r>
-        <w:t>Chi-Squared</w:t>
-      </w:r>
-      <w:r>
-        <w:t xml:space="preserve"> test looking at participant respon</w:t>
-      </w:r>
-      <w:r>
-        <w:t xml:space="preserve">ses against the privacy of different types of information yielded the result </w:t>
+        <w:t xml:space="preserve"> test looking at participant responses against different types of information resulted in a p value of less than </w:t>
       </w:r>
       <w:r>
         <w:rPr>
           <w:b/>
         </w:rPr>
-        <w:t>4.295e-13</w:t>
+        <w:t>2.2e-16</w:t>
       </w:r>
       <w:r>
         <w:t>.</w:t>
@@ -1253,13 +1115,13 @@
     </w:p>
     <w:p>
       <w:r>
-        <w:t xml:space="preserve">A Kruskal-Wallis test for this data resulted in the p value </w:t>
+        <w:t xml:space="preserve">A Kruskal-Wallis test on this data resulted in a p value of less than </w:t>
       </w:r>
       <w:r>
         <w:rPr>
           <w:b/>
         </w:rPr>
-        <w:t>4.311e-13</w:t>
+        <w:t>2.2e-16</w:t>
       </w:r>
       <w:r>
         <w:t>.</w:t>
@@ -1272,6 +1134,11 @@
       <w:r>
         <w:t>Box Plot</w:t>
       </w:r>
+    </w:p>
+    <w:p>
+      <w:pPr>
+        <w:keepNext/>
+      </w:pPr>
       <w:r>
         <w:rPr>
           <w:noProof/>
@@ -1281,7 +1148,7 @@
           <wp:inline distT="0" distB="0" distL="0" distR="0">
             <wp:extent cx="6645910" cy="3690620"/>
             <wp:effectExtent l="0" t="0" r="2540" b="5080"/>
-            <wp:docPr id="4" name="Picture 4"/>
+            <wp:docPr id="3" name="Picture 3"/>
             <wp:cNvGraphicFramePr>
               <a:graphicFrameLocks xmlns:a="http://schemas.openxmlformats.org/drawingml/2006/main" noChangeAspect="1"/>
             </wp:cNvGraphicFramePr>
@@ -1321,6 +1188,594 @@
       </w:r>
     </w:p>
     <w:p>
+      <w:pPr>
+        <w:pStyle w:val="Caption"/>
+      </w:pPr>
+      <w:r>
+        <w:t xml:space="preserve">Figure </w:t>
+      </w:r>
+      <w:r>
+        <w:fldChar w:fldCharType="begin"/>
+      </w:r>
+      <w:r>
+        <w:instrText xml:space="preserve"> SEQ Figure \* ARABIC </w:instrText>
+      </w:r>
+      <w:r>
+        <w:fldChar w:fldCharType="separate"/>
+      </w:r>
+      <w:r>
+        <w:rPr>
+          <w:noProof/>
+        </w:rPr>
+        <w:t>2</w:t>
+      </w:r>
+      <w:r>
+        <w:rPr>
+          <w:noProof/>
+        </w:rPr>
+        <w:fldChar w:fldCharType="end"/>
+      </w:r>
+    </w:p>
+    <w:p>
+      <w:r>
+        <w:t xml:space="preserve">An observation that can be made from the </w:t>
+      </w:r>
+      <w:r>
+        <w:t xml:space="preserve">above plot is that people’s sharing habits </w:t>
+      </w:r>
+      <w:r>
+        <w:t>do</w:t>
+      </w:r>
+      <w:r>
+        <w:t xml:space="preserve"> indeed depend on the type of information they are asked to share. For example, we can see that likes and interests are shared by almost everyone, as opposed to photos which are shared very little. Similarly to Figure 1, we also see that sharing varies between participant, with some people being willing to share all types of information, and others being rel</w:t>
+      </w:r>
+      <w:r>
+        <w:t>uctant to share anything at all.</w:t>
+      </w:r>
+    </w:p>
+    <w:p>
+      <w:r>
+        <w:t>Some of the observations therefore mimic what one would expect. People were very willing to share their likes and interests. In the real world, we often see people wearing band t-shirts and so on. This suggests that likes and interests are a very public thing and people are happy to share them. Photos, on the other hand, are somewhat more personal and less likely to be shared.</w:t>
+      </w:r>
+      <w:r>
+        <w:br/>
+        <w:t>Informal feedback from a number of participants suggests that some people did not wish to share photos they were embarrassed about or felt they did not look “good”</w:t>
+      </w:r>
+      <w:r>
+        <w:t xml:space="preserve"> in.</w:t>
+      </w:r>
+    </w:p>
+    <w:p>
+      <w:pPr>
+        <w:pStyle w:val="Heading2"/>
+      </w:pPr>
+      <w:r>
+        <w:t>Paired T-Test</w:t>
+      </w:r>
+    </w:p>
+    <w:tbl>
+      <w:tblPr>
+        <w:tblStyle w:val="PlainTable1"/>
+        <w:tblW w:w="5000" w:type="pct"/>
+        <w:tblLook w:val="04A0" w:firstRow="1" w:lastRow="0" w:firstColumn="1" w:lastColumn="0" w:noHBand="0" w:noVBand="1"/>
+      </w:tblPr>
+      <w:tblGrid>
+        <w:gridCol w:w="2092"/>
+        <w:gridCol w:w="2091"/>
+        <w:gridCol w:w="2091"/>
+        <w:gridCol w:w="2091"/>
+        <w:gridCol w:w="2091"/>
+      </w:tblGrid>
+      <w:tr>
+        <w:trPr>
+          <w:cnfStyle w:val="100000000000" w:firstRow="1" w:lastRow="0" w:firstColumn="0" w:lastColumn="0" w:oddVBand="0" w:evenVBand="0" w:oddHBand="0" w:evenHBand="0" w:firstRowFirstColumn="0" w:firstRowLastColumn="0" w:lastRowFirstColumn="0" w:lastRowLastColumn="0"/>
+          <w:trHeight w:val="567"/>
+        </w:trPr>
+        <w:tc>
+          <w:tcPr>
+            <w:cnfStyle w:val="001000000000" w:firstRow="0" w:lastRow="0" w:firstColumn="1" w:lastColumn="0" w:oddVBand="0" w:evenVBand="0" w:oddHBand="0" w:evenHBand="0" w:firstRowFirstColumn="0" w:firstRowLastColumn="0" w:lastRowFirstColumn="0" w:lastRowLastColumn="0"/>
+            <w:tcW w:w="1000" w:type="pct"/>
+            <w:vAlign w:val="center"/>
+          </w:tcPr>
+          <w:p>
+            <w:pPr>
+              <w:jc w:val="center"/>
+            </w:pPr>
+          </w:p>
+        </w:tc>
+        <w:tc>
+          <w:tcPr>
+            <w:tcW w:w="1000" w:type="pct"/>
+            <w:vAlign w:val="center"/>
+          </w:tcPr>
+          <w:p>
+            <w:pPr>
+              <w:jc w:val="center"/>
+              <w:cnfStyle w:val="100000000000" w:firstRow="1" w:lastRow="0" w:firstColumn="0" w:lastColumn="0" w:oddVBand="0" w:evenVBand="0" w:oddHBand="0" w:evenHBand="0" w:firstRowFirstColumn="0" w:firstRowLastColumn="0" w:lastRowFirstColumn="0" w:lastRowLastColumn="0"/>
+            </w:pPr>
+            <w:r>
+              <w:t>Custom</w:t>
+            </w:r>
+          </w:p>
+        </w:tc>
+        <w:tc>
+          <w:tcPr>
+            <w:tcW w:w="1000" w:type="pct"/>
+            <w:vAlign w:val="center"/>
+          </w:tcPr>
+          <w:p>
+            <w:pPr>
+              <w:jc w:val="center"/>
+              <w:cnfStyle w:val="100000000000" w:firstRow="1" w:lastRow="0" w:firstColumn="0" w:lastColumn="0" w:oddVBand="0" w:evenVBand="0" w:oddHBand="0" w:evenHBand="0" w:firstRowFirstColumn="0" w:firstRowLastColumn="0" w:lastRowFirstColumn="0" w:lastRowLastColumn="0"/>
+            </w:pPr>
+            <w:r>
+              <w:t>Everyone</w:t>
+            </w:r>
+          </w:p>
+        </w:tc>
+        <w:tc>
+          <w:tcPr>
+            <w:tcW w:w="1000" w:type="pct"/>
+            <w:vAlign w:val="center"/>
+          </w:tcPr>
+          <w:p>
+            <w:pPr>
+              <w:jc w:val="center"/>
+              <w:cnfStyle w:val="100000000000" w:firstRow="1" w:lastRow="0" w:firstColumn="0" w:lastColumn="0" w:oddVBand="0" w:evenVBand="0" w:oddHBand="0" w:evenHBand="0" w:firstRowFirstColumn="0" w:firstRowLastColumn="0" w:lastRowFirstColumn="0" w:lastRowLastColumn="0"/>
+            </w:pPr>
+            <w:r>
+              <w:t>Friends</w:t>
+            </w:r>
+          </w:p>
+        </w:tc>
+        <w:tc>
+          <w:tcPr>
+            <w:tcW w:w="1000" w:type="pct"/>
+            <w:vAlign w:val="center"/>
+          </w:tcPr>
+          <w:p>
+            <w:pPr>
+              <w:jc w:val="center"/>
+              <w:cnfStyle w:val="100000000000" w:firstRow="1" w:lastRow="0" w:firstColumn="0" w:lastColumn="0" w:oddVBand="0" w:evenVBand="0" w:oddHBand="0" w:evenHBand="0" w:firstRowFirstColumn="0" w:firstRowLastColumn="0" w:lastRowFirstColumn="0" w:lastRowLastColumn="0"/>
+            </w:pPr>
+            <w:r>
+              <w:t>Friends Of Friends</w:t>
+            </w:r>
+          </w:p>
+        </w:tc>
+      </w:tr>
+      <w:tr>
+        <w:trPr>
+          <w:cnfStyle w:val="000000100000" w:firstRow="0" w:lastRow="0" w:firstColumn="0" w:lastColumn="0" w:oddVBand="0" w:evenVBand="0" w:oddHBand="1" w:evenHBand="0" w:firstRowFirstColumn="0" w:firstRowLastColumn="0" w:lastRowFirstColumn="0" w:lastRowLastColumn="0"/>
+          <w:trHeight w:val="567"/>
+        </w:trPr>
+        <w:tc>
+          <w:tcPr>
+            <w:cnfStyle w:val="001000000000" w:firstRow="0" w:lastRow="0" w:firstColumn="1" w:lastColumn="0" w:oddVBand="0" w:evenVBand="0" w:oddHBand="0" w:evenHBand="0" w:firstRowFirstColumn="0" w:firstRowLastColumn="0" w:lastRowFirstColumn="0" w:lastRowLastColumn="0"/>
+            <w:tcW w:w="1000" w:type="pct"/>
+            <w:vAlign w:val="center"/>
+          </w:tcPr>
+          <w:p>
+            <w:pPr>
+              <w:jc w:val="center"/>
+            </w:pPr>
+            <w:r>
+              <w:t>Everyone</w:t>
+            </w:r>
+          </w:p>
+        </w:tc>
+        <w:tc>
+          <w:tcPr>
+            <w:tcW w:w="1000" w:type="pct"/>
+            <w:vAlign w:val="center"/>
+          </w:tcPr>
+          <w:p>
+            <w:pPr>
+              <w:cnfStyle w:val="000000100000" w:firstRow="0" w:lastRow="0" w:firstColumn="0" w:lastColumn="0" w:oddVBand="0" w:evenVBand="0" w:oddHBand="1" w:evenHBand="0" w:firstRowFirstColumn="0" w:firstRowLastColumn="0" w:lastRowFirstColumn="0" w:lastRowLastColumn="0"/>
+            </w:pPr>
+            <w:r>
+              <w:t>2.4e-05</w:t>
+            </w:r>
+          </w:p>
+        </w:tc>
+        <w:tc>
+          <w:tcPr>
+            <w:tcW w:w="1000" w:type="pct"/>
+            <w:vAlign w:val="center"/>
+          </w:tcPr>
+          <w:p>
+            <w:pPr>
+              <w:cnfStyle w:val="000000100000" w:firstRow="0" w:lastRow="0" w:firstColumn="0" w:lastColumn="0" w:oddVBand="0" w:evenVBand="0" w:oddHBand="1" w:evenHBand="0" w:firstRowFirstColumn="0" w:firstRowLastColumn="0" w:lastRowFirstColumn="0" w:lastRowLastColumn="0"/>
+            </w:pPr>
+            <w:r>
+              <w:t>-</w:t>
+            </w:r>
+          </w:p>
+        </w:tc>
+        <w:tc>
+          <w:tcPr>
+            <w:tcW w:w="1000" w:type="pct"/>
+            <w:vAlign w:val="center"/>
+          </w:tcPr>
+          <w:p>
+            <w:pPr>
+              <w:cnfStyle w:val="000000100000" w:firstRow="0" w:lastRow="0" w:firstColumn="0" w:lastColumn="0" w:oddVBand="0" w:evenVBand="0" w:oddHBand="1" w:evenHBand="0" w:firstRowFirstColumn="0" w:firstRowLastColumn="0" w:lastRowFirstColumn="0" w:lastRowLastColumn="0"/>
+            </w:pPr>
+            <w:r>
+              <w:t>-</w:t>
+            </w:r>
+          </w:p>
+        </w:tc>
+        <w:tc>
+          <w:tcPr>
+            <w:tcW w:w="1000" w:type="pct"/>
+            <w:vAlign w:val="center"/>
+          </w:tcPr>
+          <w:p>
+            <w:pPr>
+              <w:cnfStyle w:val="000000100000" w:firstRow="0" w:lastRow="0" w:firstColumn="0" w:lastColumn="0" w:oddVBand="0" w:evenVBand="0" w:oddHBand="1" w:evenHBand="0" w:firstRowFirstColumn="0" w:firstRowLastColumn="0" w:lastRowFirstColumn="0" w:lastRowLastColumn="0"/>
+            </w:pPr>
+            <w:r>
+              <w:t>-</w:t>
+            </w:r>
+          </w:p>
+        </w:tc>
+      </w:tr>
+      <w:tr>
+        <w:trPr>
+          <w:trHeight w:val="567"/>
+        </w:trPr>
+        <w:tc>
+          <w:tcPr>
+            <w:cnfStyle w:val="001000000000" w:firstRow="0" w:lastRow="0" w:firstColumn="1" w:lastColumn="0" w:oddVBand="0" w:evenVBand="0" w:oddHBand="0" w:evenHBand="0" w:firstRowFirstColumn="0" w:firstRowLastColumn="0" w:lastRowFirstColumn="0" w:lastRowLastColumn="0"/>
+            <w:tcW w:w="1000" w:type="pct"/>
+            <w:vAlign w:val="center"/>
+          </w:tcPr>
+          <w:p>
+            <w:pPr>
+              <w:jc w:val="center"/>
+            </w:pPr>
+            <w:r>
+              <w:t>Friends</w:t>
+            </w:r>
+          </w:p>
+        </w:tc>
+        <w:tc>
+          <w:tcPr>
+            <w:tcW w:w="1000" w:type="pct"/>
+            <w:vAlign w:val="center"/>
+          </w:tcPr>
+          <w:p>
+            <w:pPr>
+              <w:cnfStyle w:val="000000000000" w:firstRow="0" w:lastRow="0" w:firstColumn="0" w:lastColumn="0" w:oddVBand="0" w:evenVBand="0" w:oddHBand="0" w:evenHBand="0" w:firstRowFirstColumn="0" w:firstRowLastColumn="0" w:lastRowFirstColumn="0" w:lastRowLastColumn="0"/>
+            </w:pPr>
+            <w:r>
+              <w:t>1.000</w:t>
+            </w:r>
+          </w:p>
+        </w:tc>
+        <w:tc>
+          <w:tcPr>
+            <w:tcW w:w="1000" w:type="pct"/>
+            <w:vAlign w:val="center"/>
+          </w:tcPr>
+          <w:p>
+            <w:pPr>
+              <w:cnfStyle w:val="000000000000" w:firstRow="0" w:lastRow="0" w:firstColumn="0" w:lastColumn="0" w:oddVBand="0" w:evenVBand="0" w:oddHBand="0" w:evenHBand="0" w:firstRowFirstColumn="0" w:firstRowLastColumn="0" w:lastRowFirstColumn="0" w:lastRowLastColumn="0"/>
+            </w:pPr>
+            <w:r>
+              <w:t>6.0e-06</w:t>
+            </w:r>
+          </w:p>
+        </w:tc>
+        <w:tc>
+          <w:tcPr>
+            <w:tcW w:w="1000" w:type="pct"/>
+            <w:vAlign w:val="center"/>
+          </w:tcPr>
+          <w:p>
+            <w:pPr>
+              <w:cnfStyle w:val="000000000000" w:firstRow="0" w:lastRow="0" w:firstColumn="0" w:lastColumn="0" w:oddVBand="0" w:evenVBand="0" w:oddHBand="0" w:evenHBand="0" w:firstRowFirstColumn="0" w:firstRowLastColumn="0" w:lastRowFirstColumn="0" w:lastRowLastColumn="0"/>
+            </w:pPr>
+            <w:r>
+              <w:t>-</w:t>
+            </w:r>
+          </w:p>
+        </w:tc>
+        <w:tc>
+          <w:tcPr>
+            <w:tcW w:w="1000" w:type="pct"/>
+            <w:vAlign w:val="center"/>
+          </w:tcPr>
+          <w:p>
+            <w:pPr>
+              <w:cnfStyle w:val="000000000000" w:firstRow="0" w:lastRow="0" w:firstColumn="0" w:lastColumn="0" w:oddVBand="0" w:evenVBand="0" w:oddHBand="0" w:evenHBand="0" w:firstRowFirstColumn="0" w:firstRowLastColumn="0" w:lastRowFirstColumn="0" w:lastRowLastColumn="0"/>
+            </w:pPr>
+            <w:r>
+              <w:t>-</w:t>
+            </w:r>
+          </w:p>
+        </w:tc>
+      </w:tr>
+      <w:tr>
+        <w:trPr>
+          <w:cnfStyle w:val="000000100000" w:firstRow="0" w:lastRow="0" w:firstColumn="0" w:lastColumn="0" w:oddVBand="0" w:evenVBand="0" w:oddHBand="1" w:evenHBand="0" w:firstRowFirstColumn="0" w:firstRowLastColumn="0" w:lastRowFirstColumn="0" w:lastRowLastColumn="0"/>
+          <w:trHeight w:val="567"/>
+        </w:trPr>
+        <w:tc>
+          <w:tcPr>
+            <w:cnfStyle w:val="001000000000" w:firstRow="0" w:lastRow="0" w:firstColumn="1" w:lastColumn="0" w:oddVBand="0" w:evenVBand="0" w:oddHBand="0" w:evenHBand="0" w:firstRowFirstColumn="0" w:firstRowLastColumn="0" w:lastRowFirstColumn="0" w:lastRowLastColumn="0"/>
+            <w:tcW w:w="1000" w:type="pct"/>
+            <w:vAlign w:val="center"/>
+          </w:tcPr>
+          <w:p>
+            <w:pPr>
+              <w:jc w:val="center"/>
+            </w:pPr>
+            <w:r>
+              <w:lastRenderedPageBreak/>
+              <w:t>Friends Of Friends</w:t>
+            </w:r>
+          </w:p>
+        </w:tc>
+        <w:tc>
+          <w:tcPr>
+            <w:tcW w:w="1000" w:type="pct"/>
+            <w:vAlign w:val="center"/>
+          </w:tcPr>
+          <w:p>
+            <w:pPr>
+              <w:cnfStyle w:val="000000100000" w:firstRow="0" w:lastRow="0" w:firstColumn="0" w:lastColumn="0" w:oddVBand="0" w:evenVBand="0" w:oddHBand="1" w:evenHBand="0" w:firstRowFirstColumn="0" w:firstRowLastColumn="0" w:lastRowFirstColumn="0" w:lastRowLastColumn="0"/>
+            </w:pPr>
+            <w:r>
+              <w:t>1.000</w:t>
+            </w:r>
+          </w:p>
+        </w:tc>
+        <w:tc>
+          <w:tcPr>
+            <w:tcW w:w="1000" w:type="pct"/>
+            <w:vAlign w:val="center"/>
+          </w:tcPr>
+          <w:p>
+            <w:pPr>
+              <w:cnfStyle w:val="000000100000" w:firstRow="0" w:lastRow="0" w:firstColumn="0" w:lastColumn="0" w:oddVBand="0" w:evenVBand="0" w:oddHBand="1" w:evenHBand="0" w:firstRowFirstColumn="0" w:firstRowLastColumn="0" w:lastRowFirstColumn="0" w:lastRowLastColumn="0"/>
+            </w:pPr>
+            <w:r>
+              <w:t>0.068</w:t>
+            </w:r>
+          </w:p>
+        </w:tc>
+        <w:tc>
+          <w:tcPr>
+            <w:tcW w:w="1000" w:type="pct"/>
+            <w:vAlign w:val="center"/>
+          </w:tcPr>
+          <w:p>
+            <w:pPr>
+              <w:cnfStyle w:val="000000100000" w:firstRow="0" w:lastRow="0" w:firstColumn="0" w:lastColumn="0" w:oddVBand="0" w:evenVBand="0" w:oddHBand="1" w:evenHBand="0" w:firstRowFirstColumn="0" w:firstRowLastColumn="0" w:lastRowFirstColumn="0" w:lastRowLastColumn="0"/>
+            </w:pPr>
+            <w:r>
+              <w:t>1.000</w:t>
+            </w:r>
+          </w:p>
+        </w:tc>
+        <w:tc>
+          <w:tcPr>
+            <w:tcW w:w="1000" w:type="pct"/>
+            <w:vAlign w:val="center"/>
+          </w:tcPr>
+          <w:p>
+            <w:pPr>
+              <w:cnfStyle w:val="000000100000" w:firstRow="0" w:lastRow="0" w:firstColumn="0" w:lastColumn="0" w:oddVBand="0" w:evenVBand="0" w:oddHBand="1" w:evenHBand="0" w:firstRowFirstColumn="0" w:firstRowLastColumn="0" w:lastRowFirstColumn="0" w:lastRowLastColumn="0"/>
+            </w:pPr>
+            <w:r>
+              <w:t>-</w:t>
+            </w:r>
+          </w:p>
+        </w:tc>
+      </w:tr>
+      <w:tr>
+        <w:trPr>
+          <w:trHeight w:val="567"/>
+        </w:trPr>
+        <w:tc>
+          <w:tcPr>
+            <w:cnfStyle w:val="001000000000" w:firstRow="0" w:lastRow="0" w:firstColumn="1" w:lastColumn="0" w:oddVBand="0" w:evenVBand="0" w:oddHBand="0" w:evenHBand="0" w:firstRowFirstColumn="0" w:firstRowLastColumn="0" w:lastRowFirstColumn="0" w:lastRowLastColumn="0"/>
+            <w:tcW w:w="1000" w:type="pct"/>
+            <w:vAlign w:val="center"/>
+          </w:tcPr>
+          <w:p>
+            <w:pPr>
+              <w:jc w:val="center"/>
+            </w:pPr>
+            <w:r>
+              <w:t>No Privacy Info</w:t>
+            </w:r>
+          </w:p>
+        </w:tc>
+        <w:tc>
+          <w:tcPr>
+            <w:tcW w:w="1000" w:type="pct"/>
+            <w:vAlign w:val="center"/>
+          </w:tcPr>
+          <w:p>
+            <w:pPr>
+              <w:cnfStyle w:val="000000000000" w:firstRow="0" w:lastRow="0" w:firstColumn="0" w:lastColumn="0" w:oddVBand="0" w:evenVBand="0" w:oddHBand="0" w:evenHBand="0" w:firstRowFirstColumn="0" w:firstRowLastColumn="0" w:lastRowFirstColumn="0" w:lastRowLastColumn="0"/>
+            </w:pPr>
+            <w:r>
+              <w:t>6.0e-06</w:t>
+            </w:r>
+          </w:p>
+        </w:tc>
+        <w:tc>
+          <w:tcPr>
+            <w:tcW w:w="1000" w:type="pct"/>
+            <w:vAlign w:val="center"/>
+          </w:tcPr>
+          <w:p>
+            <w:pPr>
+              <w:cnfStyle w:val="000000000000" w:firstRow="0" w:lastRow="0" w:firstColumn="0" w:lastColumn="0" w:oddVBand="0" w:evenVBand="0" w:oddHBand="0" w:evenHBand="0" w:firstRowFirstColumn="0" w:firstRowLastColumn="0" w:lastRowFirstColumn="0" w:lastRowLastColumn="0"/>
+            </w:pPr>
+            <w:r>
+              <w:t>0.091</w:t>
+            </w:r>
+          </w:p>
+        </w:tc>
+        <w:tc>
+          <w:tcPr>
+            <w:tcW w:w="1000" w:type="pct"/>
+            <w:vAlign w:val="center"/>
+          </w:tcPr>
+          <w:p>
+            <w:pPr>
+              <w:cnfStyle w:val="000000000000" w:firstRow="0" w:lastRow="0" w:firstColumn="0" w:lastColumn="0" w:oddVBand="0" w:evenVBand="0" w:oddHBand="0" w:evenHBand="0" w:firstRowFirstColumn="0" w:firstRowLastColumn="0" w:lastRowFirstColumn="0" w:lastRowLastColumn="0"/>
+            </w:pPr>
+            <w:r>
+              <w:t>3.6e-08</w:t>
+            </w:r>
+          </w:p>
+        </w:tc>
+        <w:tc>
+          <w:tcPr>
+            <w:tcW w:w="1000" w:type="pct"/>
+            <w:vAlign w:val="center"/>
+          </w:tcPr>
+          <w:p>
+            <w:pPr>
+              <w:cnfStyle w:val="000000000000" w:firstRow="0" w:lastRow="0" w:firstColumn="0" w:lastColumn="0" w:oddVBand="0" w:evenVBand="0" w:oddHBand="0" w:evenHBand="0" w:firstRowFirstColumn="0" w:firstRowLastColumn="0" w:lastRowFirstColumn="0" w:lastRowLastColumn="0"/>
+            </w:pPr>
+            <w:r>
+              <w:t>0.490</w:t>
+            </w:r>
+          </w:p>
+        </w:tc>
+      </w:tr>
+    </w:tbl>
+    <w:p/>
+    <w:p>
+      <w:pPr>
+        <w:pStyle w:val="Heading1"/>
+      </w:pPr>
+      <w:r>
+        <w:t>Hypothesis #3</w:t>
+      </w:r>
+    </w:p>
+    <w:p>
+      <w:pPr>
+        <w:pStyle w:val="Heading2"/>
+      </w:pPr>
+      <w:r>
+        <w:t>Chi-Squared</w:t>
+      </w:r>
+      <w:r>
+        <w:t xml:space="preserve"> Test</w:t>
+      </w:r>
+    </w:p>
+    <w:p>
+      <w:r>
+        <w:t xml:space="preserve">A </w:t>
+      </w:r>
+      <w:r>
+        <w:t>Chi-Squared</w:t>
+      </w:r>
+      <w:r>
+        <w:t xml:space="preserve"> test looking at participant respon</w:t>
+      </w:r>
+      <w:r>
+        <w:t xml:space="preserve">ses against the privacy of different types of information yielded the result </w:t>
+      </w:r>
+      <w:r>
+        <w:rPr>
+          <w:b/>
+        </w:rPr>
+        <w:t>4.295e-13</w:t>
+      </w:r>
+      <w:r>
+        <w:t>.</w:t>
+      </w:r>
+    </w:p>
+    <w:p>
+      <w:pPr>
+        <w:pStyle w:val="Heading2"/>
+      </w:pPr>
+      <w:r>
+        <w:t>Kruskal-Wallis</w:t>
+      </w:r>
+      <w:r>
+        <w:t xml:space="preserve"> Test</w:t>
+      </w:r>
+    </w:p>
+    <w:p>
+      <w:r>
+        <w:t xml:space="preserve">A Kruskal-Wallis test for this data resulted in the p value </w:t>
+      </w:r>
+      <w:r>
+        <w:rPr>
+          <w:b/>
+        </w:rPr>
+        <w:t>4.311e-13</w:t>
+      </w:r>
+      <w:r>
+        <w:t>.</w:t>
+      </w:r>
+    </w:p>
+    <w:p>
+      <w:pPr>
+        <w:pStyle w:val="Heading2"/>
+      </w:pPr>
+      <w:r>
+        <w:t>Box Plot</w:t>
+      </w:r>
+      <w:r>
+        <w:rPr>
+          <w:noProof/>
+          <w:lang w:eastAsia="en-GB"/>
+        </w:rPr>
+        <w:drawing>
+          <wp:inline distT="0" distB="0" distL="0" distR="0">
+            <wp:extent cx="6645910" cy="3690620"/>
+            <wp:effectExtent l="0" t="0" r="2540" b="5080"/>
+            <wp:docPr id="4" name="Picture 4"/>
+            <wp:cNvGraphicFramePr>
+              <a:graphicFrameLocks xmlns:a="http://schemas.openxmlformats.org/drawingml/2006/main" noChangeAspect="1"/>
+            </wp:cNvGraphicFramePr>
+            <a:graphic xmlns:a="http://schemas.openxmlformats.org/drawingml/2006/main">
+              <a:graphicData uri="http://schemas.openxmlformats.org/drawingml/2006/picture">
+                <pic:pic xmlns:pic="http://schemas.openxmlformats.org/drawingml/2006/picture">
+                  <pic:nvPicPr>
+                    <pic:cNvPr id="1" name=""/>
+                    <pic:cNvPicPr/>
+                  </pic:nvPicPr>
+                  <pic:blipFill>
+                    <a:blip r:embed="rId8" cstate="print">
+                      <a:extLst>
+                        <a:ext uri="{28A0092B-C50C-407E-A947-70E740481C1C}">
+                          <a14:useLocalDpi xmlns:a14="http://schemas.microsoft.com/office/drawing/2010/main" val="0"/>
+                        </a:ext>
+                      </a:extLst>
+                    </a:blip>
+                    <a:stretch>
+                      <a:fillRect/>
+                    </a:stretch>
+                  </pic:blipFill>
+                  <pic:spPr>
+                    <a:xfrm>
+                      <a:off x="0" y="0"/>
+                      <a:ext cx="6645910" cy="3690620"/>
+                    </a:xfrm>
+                    <a:prstGeom prst="rect">
+                      <a:avLst/>
+                    </a:prstGeom>
+                  </pic:spPr>
+                </pic:pic>
+              </a:graphicData>
+            </a:graphic>
+          </wp:inline>
+        </w:drawing>
+      </w:r>
+    </w:p>
+    <w:p>
       <w:r>
         <w:t xml:space="preserve">Ignoring the </w:t>
       </w:r>
@@ -1425,6 +1880,7 @@
         <w:rPr>
           <w:b/>
         </w:rPr>
+        <w:lastRenderedPageBreak/>
         <w:t>Results_Analysis_History</w:t>
       </w:r>
       <w:r>

</xml_diff>

<commit_message>
- Updated Analysis document.
</commit_message>
<xml_diff>
--- a/misc/Initial Analysis.docx
+++ b/misc/Initial Analysis.docx
@@ -1064,8 +1064,6 @@
       <w:pPr>
         <w:pStyle w:val="Heading1"/>
       </w:pPr>
-      <w:bookmarkStart w:id="0" w:name="_GoBack"/>
-      <w:bookmarkEnd w:id="0"/>
       <w:r>
         <w:t>Hypothesis #2</w:t>
       </w:r>
@@ -1884,8 +1882,40 @@
         <w:t>Results_Analysis_History</w:t>
       </w:r>
       <w:r>
+        <w:rPr>
+          <w:b/>
+        </w:rPr>
+        <w:t>_01</w:t>
+      </w:r>
+      <w:r>
         <w:t xml:space="preserve"> – R command history.</w:t>
       </w:r>
+    </w:p>
+    <w:p>
+      <w:pPr>
+        <w:pStyle w:val="ListParagraph"/>
+        <w:numPr>
+          <w:ilvl w:val="0"/>
+          <w:numId w:val="3"/>
+        </w:numPr>
+      </w:pPr>
+      <w:r>
+        <w:rPr>
+          <w:b/>
+        </w:rPr>
+        <w:t>Results_Analysis_History</w:t>
+      </w:r>
+      <w:r>
+        <w:rPr>
+          <w:b/>
+        </w:rPr>
+        <w:t>_02</w:t>
+      </w:r>
+      <w:r>
+        <w:t xml:space="preserve"> – R command history.</w:t>
+      </w:r>
+      <w:bookmarkStart w:id="0" w:name="_GoBack"/>
+      <w:bookmarkEnd w:id="0"/>
     </w:p>
     <w:sectPr>
       <w:pgSz w:w="11906" w:h="16838"/>

</xml_diff>